<commit_message>
Readme and Documentation update
</commit_message>
<xml_diff>
--- a/Project 1.docx
+++ b/Project 1.docx
@@ -2,6 +2,14 @@
 <file path=word/document.xml><?xml version="1.0" encoding="utf-8"?>
 <w:document xmlns:wpc="http://schemas.microsoft.com/office/word/2010/wordprocessingCanvas" xmlns:cx="http://schemas.microsoft.com/office/drawing/2014/chartex" xmlns:cx1="http://schemas.microsoft.com/office/drawing/2015/9/8/chartex" xmlns:cx2="http://schemas.microsoft.com/office/drawing/2015/10/21/chartex" xmlns:cx3="http://schemas.microsoft.com/office/drawing/2016/5/9/chartex" xmlns:cx4="http://schemas.microsoft.com/office/drawing/2016/5/10/chartex" xmlns:cx5="http://schemas.microsoft.com/office/drawing/2016/5/11/chartex" xmlns:cx6="http://schemas.microsoft.com/office/drawing/2016/5/12/chartex" xmlns:cx7="http://schemas.microsoft.com/office/drawing/2016/5/13/chartex" xmlns:cx8="http://schemas.microsoft.com/office/drawing/2016/5/14/chartex" xmlns:mc="http://schemas.openxmlformats.org/markup-compatibility/2006" xmlns:aink="http://schemas.microsoft.com/office/drawing/2016/ink" xmlns:am3d="http://schemas.microsoft.com/office/drawing/2017/model3d" xmlns:o="urn:schemas-microsoft-com:office:office" xmlns:oel="http://schemas.microsoft.com/office/2019/extlst" xmlns:r="http://schemas.openxmlformats.org/officeDocument/2006/relationships" xmlns:m="http://schemas.openxmlformats.org/officeDocument/2006/math" xmlns:v="urn:schemas-microsoft-com:vml" xmlns:wp14="http://schemas.microsoft.com/office/word/2010/wordprocessingDrawing" xmlns:wp="http://schemas.openxmlformats.org/drawingml/2006/wordprocessingDrawing" xmlns:w10="urn:schemas-microsoft-com:office:word" xmlns:w="http://schemas.openxmlformats.org/wordprocessingml/2006/main" xmlns:w14="http://schemas.microsoft.com/office/word/2010/wordml" xmlns:w15="http://schemas.microsoft.com/office/word/2012/wordml" xmlns:w16cex="http://schemas.microsoft.com/office/word/2018/wordml/cex" xmlns:w16cid="http://schemas.microsoft.com/office/word/2016/wordml/cid" xmlns:w16="http://schemas.microsoft.com/office/word/2018/wordml" xmlns:w16du="http://schemas.microsoft.com/office/word/2023/wordml/word16du" xmlns:w16sdtdh="http://schemas.microsoft.com/office/word/2020/wordml/sdtdatahash" xmlns:w16sdtfl="http://schemas.microsoft.com/office/word/2024/wordml/sdtformatlock" xmlns:w16se="http://schemas.microsoft.com/office/word/2015/wordml/symex" xmlns:wpg="http://schemas.microsoft.com/office/word/2010/wordprocessingGroup" xmlns:wpi="http://schemas.microsoft.com/office/word/2010/wordprocessingInk" xmlns:wne="http://schemas.microsoft.com/office/word/2006/wordml" xmlns:wps="http://schemas.microsoft.com/office/word/2010/wordprocessingShape" mc:Ignorable="w14 w15 w16se w16cid w16 w16cex w16sdtdh w16sdtfl w16du wp14">
   <w:body>
+    <w:p>
+      <w:pPr>
+        <w:pStyle w:val="Title"/>
+        <w:pBdr>
+          <w:bottom w:val="single" w:sz="6" w:space="1" w:color="auto"/>
+        </w:pBdr>
+      </w:pPr>
+    </w:p>
     <w:p>
       <w:pPr>
         <w:pStyle w:val="Title"/>
@@ -44,6 +52,9 @@
         <w:ind w:left="720"/>
       </w:pPr>
       <w:r>
+        <w:rPr>
+          <w:noProof/>
+        </w:rPr>
         <w:drawing>
           <wp:inline distT="0" distB="0" distL="0" distR="0" wp14:anchorId="36ED3B7C" wp14:editId="45FEDB35">
             <wp:extent cx="3213980" cy="1382767"/>
@@ -220,19 +231,7 @@
           <w:rPr>
             <w:rFonts w:ascii="Cambria Math" w:hAnsi="Cambria Math"/>
           </w:rPr>
-          <m:t>i</m:t>
-        </m:r>
-        <m:r>
-          <w:rPr>
-            <w:rFonts w:ascii="Cambria Math" w:hAnsi="Cambria Math"/>
-          </w:rPr>
-          <m:t>&lt;</m:t>
-        </m:r>
-        <m:r>
-          <w:rPr>
-            <w:rFonts w:ascii="Cambria Math" w:hAnsi="Cambria Math"/>
-          </w:rPr>
-          <m:t>= n/2</m:t>
+          <m:t>i&lt;= n/2</m:t>
         </m:r>
       </m:oMath>
       <w:r>
@@ -347,6 +346,7 @@
         <w:ind w:left="720"/>
       </w:pPr>
       <w:r>
+        <w:lastRenderedPageBreak/>
         <w:tab/>
         <w:t xml:space="preserve">The condition is never met as </w:t>
       </w:r>
@@ -624,13 +624,7 @@
                     <w:rPr>
                       <w:rFonts w:ascii="Cambria Math" w:hAnsi="Cambria Math"/>
                     </w:rPr>
-                    <m:t>j</m:t>
-                  </m:r>
-                  <m:r>
-                    <w:rPr>
-                      <w:rFonts w:ascii="Cambria Math" w:hAnsi="Cambria Math"/>
-                    </w:rPr>
-                    <m:t>=i</m:t>
+                    <m:t>j=i</m:t>
                   </m:r>
                 </m:sub>
                 <m:sup>
@@ -1371,49 +1365,7 @@
             <w:rPr>
               <w:rFonts w:ascii="Cambria Math" w:hAnsi="Cambria Math"/>
             </w:rPr>
-            <m:t>Scaling Constant =</m:t>
-          </m:r>
-          <m:r>
-            <w:rPr>
-              <w:rFonts w:ascii="Cambria Math" w:hAnsi="Cambria Math"/>
-            </w:rPr>
-            <m:t>(</m:t>
-          </m:r>
-          <m:r>
-            <w:rPr>
-              <w:rFonts w:ascii="Cambria Math" w:hAnsi="Cambria Math"/>
-            </w:rPr>
-            <m:t xml:space="preserve">Experimental Time of n = 2400 </m:t>
-          </m:r>
-          <m:r>
-            <w:rPr>
-              <w:rFonts w:ascii="Cambria Math" w:hAnsi="Cambria Math"/>
-            </w:rPr>
-            <m:t>)</m:t>
-          </m:r>
-          <m:r>
-            <w:rPr>
-              <w:rFonts w:ascii="Cambria Math" w:hAnsi="Cambria Math"/>
-            </w:rPr>
-            <m:t xml:space="preserve">/ </m:t>
-          </m:r>
-          <m:r>
-            <w:rPr>
-              <w:rFonts w:ascii="Cambria Math" w:hAnsi="Cambria Math"/>
-            </w:rPr>
-            <m:t>(</m:t>
-          </m:r>
-          <m:r>
-            <w:rPr>
-              <w:rFonts w:ascii="Cambria Math" w:hAnsi="Cambria Math"/>
-            </w:rPr>
-            <m:t>Theoretical value of n = 2400</m:t>
-          </m:r>
-          <m:r>
-            <w:rPr>
-              <w:rFonts w:ascii="Cambria Math" w:hAnsi="Cambria Math"/>
-            </w:rPr>
-            <m:t>)</m:t>
+            <m:t>Scaling Constant =(Experimental Time of n = 2400 )/ (Theoretical value of n = 2400)</m:t>
           </m:r>
         </m:oMath>
       </m:oMathPara>
@@ -1463,7 +1415,7 @@
     <w:tbl>
       <w:tblPr>
         <w:tblW w:w="9100" w:type="dxa"/>
-        <w:tblInd w:w="985" w:type="dxa"/>
+        <w:tblInd w:w="1022" w:type="dxa"/>
         <w:tblLayout w:type="fixed"/>
         <w:tblLook w:val="04A0" w:firstRow="1" w:lastRow="0" w:firstColumn="1" w:lastColumn="0" w:noHBand="0" w:noVBand="1"/>
       </w:tblPr>
@@ -3192,9 +3144,9 @@
           <w:noProof/>
         </w:rPr>
         <w:drawing>
-          <wp:inline distT="0" distB="0" distL="0" distR="0" wp14:anchorId="04C3646E" wp14:editId="096DFA67">
-            <wp:extent cx="5685576" cy="2842788"/>
-            <wp:effectExtent l="0" t="0" r="4445" b="2540"/>
+          <wp:inline distT="0" distB="0" distL="0" distR="0" wp14:anchorId="04C3646E" wp14:editId="3DAD836E">
+            <wp:extent cx="5340489" cy="2670244"/>
+            <wp:effectExtent l="0" t="0" r="6350" b="0"/>
             <wp:docPr id="572740577" name="Picture 2" descr="Experimental Time vs Theoretical Time Graph"/>
             <wp:cNvGraphicFramePr>
               <a:graphicFrameLocks xmlns:a="http://schemas.openxmlformats.org/drawingml/2006/main" noChangeAspect="1"/>
@@ -3221,7 +3173,7 @@
                   <pic:spPr>
                     <a:xfrm>
                       <a:off x="0" y="0"/>
-                      <a:ext cx="5699039" cy="2849519"/>
+                      <a:ext cx="5370131" cy="2685065"/>
                     </a:xfrm>
                     <a:prstGeom prst="rect">
                       <a:avLst/>

</xml_diff>

<commit_message>
added 8000 in doc
</commit_message>
<xml_diff>
--- a/Project 1.docx
+++ b/Project 1.docx
@@ -788,533 +788,297 @@
     </w:p>
     <w:p>
       <w:pPr>
+        <w:pStyle w:val="HTMLPreformatted"/>
         <w:shd w:val="clear" w:color="auto" w:fill="1E1F22"/>
-        <w:tabs>
-          <w:tab w:val="left" w:pos="916"/>
-          <w:tab w:val="left" w:pos="1832"/>
-          <w:tab w:val="left" w:pos="2748"/>
-          <w:tab w:val="left" w:pos="3664"/>
-          <w:tab w:val="left" w:pos="4580"/>
-          <w:tab w:val="left" w:pos="5496"/>
-          <w:tab w:val="left" w:pos="6412"/>
-          <w:tab w:val="left" w:pos="7328"/>
-          <w:tab w:val="left" w:pos="8244"/>
-          <w:tab w:val="left" w:pos="9160"/>
-          <w:tab w:val="left" w:pos="10076"/>
-          <w:tab w:val="left" w:pos="10992"/>
-          <w:tab w:val="left" w:pos="11908"/>
-          <w:tab w:val="left" w:pos="12824"/>
-          <w:tab w:val="left" w:pos="13740"/>
-          <w:tab w:val="left" w:pos="14656"/>
-        </w:tabs>
-        <w:spacing w:after="0" w:line="240" w:lineRule="auto"/>
         <w:ind w:left="1080"/>
         <w:rPr>
-          <w:rFonts w:ascii="Courier New" w:eastAsia="Times New Roman" w:hAnsi="Courier New" w:cs="Courier New"/>
           <w:color w:val="BCBEC4"/>
-          <w:kern w:val="0"/>
-          <w:sz w:val="20"/>
-          <w:szCs w:val="20"/>
-          <w14:ligatures w14:val="none"/>
         </w:rPr>
       </w:pPr>
       <w:proofErr w:type="gramStart"/>
       <w:r>
         <w:rPr>
-          <w:rFonts w:ascii="Courier New" w:eastAsia="Times New Roman" w:hAnsi="Courier New" w:cs="Courier New"/>
           <w:color w:val="CF8E6D"/>
-          <w:kern w:val="0"/>
-          <w:sz w:val="20"/>
-          <w:szCs w:val="20"/>
-          <w14:ligatures w14:val="none"/>
         </w:rPr>
         <w:t>int</w:t>
       </w:r>
       <w:r>
         <w:rPr>
-          <w:rFonts w:ascii="Courier New" w:eastAsia="Times New Roman" w:hAnsi="Courier New" w:cs="Courier New"/>
           <w:color w:val="BCBEC4"/>
-          <w:kern w:val="0"/>
-          <w:sz w:val="20"/>
-          <w:szCs w:val="20"/>
-          <w14:ligatures w14:val="none"/>
         </w:rPr>
         <w:t>[</w:t>
       </w:r>
       <w:proofErr w:type="gramEnd"/>
       <w:r>
         <w:rPr>
-          <w:rFonts w:ascii="Courier New" w:eastAsia="Times New Roman" w:hAnsi="Courier New" w:cs="Courier New"/>
           <w:color w:val="BCBEC4"/>
-          <w:kern w:val="0"/>
-          <w:sz w:val="20"/>
-          <w:szCs w:val="20"/>
-          <w14:ligatures w14:val="none"/>
-        </w:rPr>
-        <w:t xml:space="preserve">] </w:t>
+        </w:rPr>
+        <w:t>] n</w:t>
       </w:r>
       <w:proofErr w:type="spellStart"/>
       <w:r>
         <w:rPr>
-          <w:rFonts w:ascii="Courier New" w:eastAsia="Times New Roman" w:hAnsi="Courier New" w:cs="Courier New"/>
           <w:color w:val="BCBEC4"/>
-          <w:kern w:val="0"/>
-          <w:sz w:val="20"/>
-          <w:szCs w:val="20"/>
-          <w14:ligatures w14:val="none"/>
-        </w:rPr>
-        <w:t>nValues</w:t>
+        </w:rPr>
+        <w:t>Values</w:t>
       </w:r>
       <w:proofErr w:type="spellEnd"/>
       <w:r>
         <w:rPr>
-          <w:rFonts w:ascii="Courier New" w:eastAsia="Times New Roman" w:hAnsi="Courier New" w:cs="Courier New"/>
           <w:color w:val="BCBEC4"/>
-          <w:kern w:val="0"/>
-          <w:sz w:val="20"/>
-          <w:szCs w:val="20"/>
-          <w14:ligatures w14:val="none"/>
         </w:rPr>
         <w:t xml:space="preserve"> = {</w:t>
       </w:r>
       <w:r>
         <w:rPr>
-          <w:rFonts w:ascii="Courier New" w:eastAsia="Times New Roman" w:hAnsi="Courier New" w:cs="Courier New"/>
           <w:color w:val="2AACB8"/>
-          <w:kern w:val="0"/>
-          <w:sz w:val="20"/>
-          <w:szCs w:val="20"/>
-          <w14:ligatures w14:val="none"/>
         </w:rPr>
         <w:t>2</w:t>
       </w:r>
       <w:r>
         <w:rPr>
-          <w:rFonts w:ascii="Courier New" w:eastAsia="Times New Roman" w:hAnsi="Courier New" w:cs="Courier New"/>
           <w:color w:val="BCBEC4"/>
-          <w:kern w:val="0"/>
-          <w:sz w:val="20"/>
-          <w:szCs w:val="20"/>
-          <w14:ligatures w14:val="none"/>
         </w:rPr>
         <w:t xml:space="preserve">, </w:t>
       </w:r>
       <w:r>
         <w:rPr>
-          <w:rFonts w:ascii="Courier New" w:eastAsia="Times New Roman" w:hAnsi="Courier New" w:cs="Courier New"/>
           <w:color w:val="2AACB8"/>
-          <w:kern w:val="0"/>
-          <w:sz w:val="20"/>
-          <w:szCs w:val="20"/>
-          <w14:ligatures w14:val="none"/>
         </w:rPr>
         <w:t>10</w:t>
       </w:r>
       <w:r>
         <w:rPr>
-          <w:rFonts w:ascii="Courier New" w:eastAsia="Times New Roman" w:hAnsi="Courier New" w:cs="Courier New"/>
           <w:color w:val="BCBEC4"/>
-          <w:kern w:val="0"/>
-          <w:sz w:val="20"/>
-          <w:szCs w:val="20"/>
-          <w14:ligatures w14:val="none"/>
         </w:rPr>
         <w:t xml:space="preserve">, </w:t>
       </w:r>
       <w:r>
         <w:rPr>
-          <w:rFonts w:ascii="Courier New" w:eastAsia="Times New Roman" w:hAnsi="Courier New" w:cs="Courier New"/>
           <w:color w:val="2AACB8"/>
-          <w:kern w:val="0"/>
-          <w:sz w:val="20"/>
-          <w:szCs w:val="20"/>
-          <w14:ligatures w14:val="none"/>
         </w:rPr>
         <w:t>50</w:t>
       </w:r>
       <w:r>
         <w:rPr>
-          <w:rFonts w:ascii="Courier New" w:eastAsia="Times New Roman" w:hAnsi="Courier New" w:cs="Courier New"/>
           <w:color w:val="BCBEC4"/>
-          <w:kern w:val="0"/>
-          <w:sz w:val="20"/>
-          <w:szCs w:val="20"/>
-          <w14:ligatures w14:val="none"/>
         </w:rPr>
         <w:t xml:space="preserve">, </w:t>
       </w:r>
       <w:r>
         <w:rPr>
-          <w:rFonts w:ascii="Courier New" w:eastAsia="Times New Roman" w:hAnsi="Courier New" w:cs="Courier New"/>
           <w:color w:val="2AACB8"/>
-          <w:kern w:val="0"/>
-          <w:sz w:val="20"/>
-          <w:szCs w:val="20"/>
-          <w14:ligatures w14:val="none"/>
         </w:rPr>
         <w:t>75</w:t>
       </w:r>
       <w:r>
         <w:rPr>
-          <w:rFonts w:ascii="Courier New" w:eastAsia="Times New Roman" w:hAnsi="Courier New" w:cs="Courier New"/>
           <w:color w:val="BCBEC4"/>
-          <w:kern w:val="0"/>
-          <w:sz w:val="20"/>
-          <w:szCs w:val="20"/>
-          <w14:ligatures w14:val="none"/>
         </w:rPr>
         <w:t xml:space="preserve">, </w:t>
       </w:r>
       <w:r>
         <w:rPr>
-          <w:rFonts w:ascii="Courier New" w:eastAsia="Times New Roman" w:hAnsi="Courier New" w:cs="Courier New"/>
           <w:color w:val="2AACB8"/>
-          <w:kern w:val="0"/>
-          <w:sz w:val="20"/>
-          <w:szCs w:val="20"/>
-          <w14:ligatures w14:val="none"/>
         </w:rPr>
         <w:t>100</w:t>
       </w:r>
       <w:r>
         <w:rPr>
-          <w:rFonts w:ascii="Courier New" w:eastAsia="Times New Roman" w:hAnsi="Courier New" w:cs="Courier New"/>
           <w:color w:val="BCBEC4"/>
-          <w:kern w:val="0"/>
-          <w:sz w:val="20"/>
-          <w:szCs w:val="20"/>
-          <w14:ligatures w14:val="none"/>
         </w:rPr>
         <w:t xml:space="preserve">, </w:t>
       </w:r>
       <w:r>
         <w:rPr>
-          <w:rFonts w:ascii="Courier New" w:eastAsia="Times New Roman" w:hAnsi="Courier New" w:cs="Courier New"/>
           <w:color w:val="2AACB8"/>
-          <w:kern w:val="0"/>
-          <w:sz w:val="20"/>
-          <w:szCs w:val="20"/>
-          <w14:ligatures w14:val="none"/>
         </w:rPr>
         <w:t>200</w:t>
       </w:r>
       <w:r>
         <w:rPr>
-          <w:rFonts w:ascii="Courier New" w:eastAsia="Times New Roman" w:hAnsi="Courier New" w:cs="Courier New"/>
           <w:color w:val="BCBEC4"/>
-          <w:kern w:val="0"/>
-          <w:sz w:val="20"/>
-          <w:szCs w:val="20"/>
-          <w14:ligatures w14:val="none"/>
         </w:rPr>
         <w:t xml:space="preserve">, </w:t>
       </w:r>
       <w:r>
         <w:rPr>
-          <w:rFonts w:ascii="Courier New" w:eastAsia="Times New Roman" w:hAnsi="Courier New" w:cs="Courier New"/>
           <w:color w:val="2AACB8"/>
-          <w:kern w:val="0"/>
-          <w:sz w:val="20"/>
-          <w:szCs w:val="20"/>
-          <w14:ligatures w14:val="none"/>
         </w:rPr>
         <w:t>225</w:t>
       </w:r>
       <w:r>
         <w:rPr>
-          <w:rFonts w:ascii="Courier New" w:eastAsia="Times New Roman" w:hAnsi="Courier New" w:cs="Courier New"/>
           <w:color w:val="BCBEC4"/>
-          <w:kern w:val="0"/>
-          <w:sz w:val="20"/>
-          <w:szCs w:val="20"/>
-          <w14:ligatures w14:val="none"/>
         </w:rPr>
         <w:t xml:space="preserve">, </w:t>
       </w:r>
       <w:r>
         <w:rPr>
-          <w:rFonts w:ascii="Courier New" w:eastAsia="Times New Roman" w:hAnsi="Courier New" w:cs="Courier New"/>
           <w:color w:val="2AACB8"/>
-          <w:kern w:val="0"/>
-          <w:sz w:val="20"/>
-          <w:szCs w:val="20"/>
-          <w14:ligatures w14:val="none"/>
         </w:rPr>
         <w:t>400</w:t>
       </w:r>
       <w:r>
         <w:rPr>
-          <w:rFonts w:ascii="Courier New" w:eastAsia="Times New Roman" w:hAnsi="Courier New" w:cs="Courier New"/>
           <w:color w:val="BCBEC4"/>
-          <w:kern w:val="0"/>
-          <w:sz w:val="20"/>
-          <w:szCs w:val="20"/>
-          <w14:ligatures w14:val="none"/>
         </w:rPr>
         <w:t xml:space="preserve">, </w:t>
       </w:r>
       <w:r>
         <w:rPr>
-          <w:rFonts w:ascii="Courier New" w:eastAsia="Times New Roman" w:hAnsi="Courier New" w:cs="Courier New"/>
           <w:color w:val="2AACB8"/>
-          <w:kern w:val="0"/>
-          <w:sz w:val="20"/>
-          <w:szCs w:val="20"/>
-          <w14:ligatures w14:val="none"/>
         </w:rPr>
         <w:t>450</w:t>
       </w:r>
       <w:r>
         <w:rPr>
-          <w:rFonts w:ascii="Courier New" w:eastAsia="Times New Roman" w:hAnsi="Courier New" w:cs="Courier New"/>
           <w:color w:val="BCBEC4"/>
-          <w:kern w:val="0"/>
-          <w:sz w:val="20"/>
-          <w:szCs w:val="20"/>
-          <w14:ligatures w14:val="none"/>
         </w:rPr>
         <w:t xml:space="preserve">, </w:t>
       </w:r>
       <w:r>
         <w:rPr>
-          <w:rFonts w:ascii="Courier New" w:eastAsia="Times New Roman" w:hAnsi="Courier New" w:cs="Courier New"/>
           <w:color w:val="2AACB8"/>
-          <w:kern w:val="0"/>
-          <w:sz w:val="20"/>
-          <w:szCs w:val="20"/>
-          <w14:ligatures w14:val="none"/>
         </w:rPr>
         <w:t>500</w:t>
       </w:r>
       <w:r>
         <w:rPr>
-          <w:rFonts w:ascii="Courier New" w:eastAsia="Times New Roman" w:hAnsi="Courier New" w:cs="Courier New"/>
           <w:color w:val="BCBEC4"/>
-          <w:kern w:val="0"/>
-          <w:sz w:val="20"/>
-          <w:szCs w:val="20"/>
-          <w14:ligatures w14:val="none"/>
         </w:rPr>
         <w:t xml:space="preserve">, </w:t>
       </w:r>
       <w:r>
         <w:rPr>
-          <w:rFonts w:ascii="Courier New" w:eastAsia="Times New Roman" w:hAnsi="Courier New" w:cs="Courier New"/>
           <w:color w:val="2AACB8"/>
-          <w:kern w:val="0"/>
-          <w:sz w:val="20"/>
-          <w:szCs w:val="20"/>
-          <w14:ligatures w14:val="none"/>
         </w:rPr>
         <w:t>600</w:t>
       </w:r>
       <w:r>
         <w:rPr>
-          <w:rFonts w:ascii="Courier New" w:eastAsia="Times New Roman" w:hAnsi="Courier New" w:cs="Courier New"/>
           <w:color w:val="BCBEC4"/>
-          <w:kern w:val="0"/>
-          <w:sz w:val="20"/>
-          <w:szCs w:val="20"/>
-          <w14:ligatures w14:val="none"/>
         </w:rPr>
         <w:t xml:space="preserve">, </w:t>
       </w:r>
       <w:r>
         <w:rPr>
-          <w:rFonts w:ascii="Courier New" w:eastAsia="Times New Roman" w:hAnsi="Courier New" w:cs="Courier New"/>
           <w:color w:val="2AACB8"/>
-          <w:kern w:val="0"/>
-          <w:sz w:val="20"/>
-          <w:szCs w:val="20"/>
-          <w14:ligatures w14:val="none"/>
         </w:rPr>
         <w:t>750</w:t>
       </w:r>
       <w:r>
         <w:rPr>
-          <w:rFonts w:ascii="Courier New" w:eastAsia="Times New Roman" w:hAnsi="Courier New" w:cs="Courier New"/>
           <w:color w:val="BCBEC4"/>
-          <w:kern w:val="0"/>
-          <w:sz w:val="20"/>
-          <w:szCs w:val="20"/>
-          <w14:ligatures w14:val="none"/>
         </w:rPr>
         <w:t xml:space="preserve">, </w:t>
       </w:r>
       <w:r>
         <w:rPr>
-          <w:rFonts w:ascii="Courier New" w:eastAsia="Times New Roman" w:hAnsi="Courier New" w:cs="Courier New"/>
           <w:color w:val="2AACB8"/>
-          <w:kern w:val="0"/>
-          <w:sz w:val="20"/>
-          <w:szCs w:val="20"/>
-          <w14:ligatures w14:val="none"/>
         </w:rPr>
         <w:t>800</w:t>
       </w:r>
       <w:r>
         <w:rPr>
-          <w:rFonts w:ascii="Courier New" w:eastAsia="Times New Roman" w:hAnsi="Courier New" w:cs="Courier New"/>
           <w:color w:val="BCBEC4"/>
-          <w:kern w:val="0"/>
-          <w:sz w:val="20"/>
-          <w:szCs w:val="20"/>
-          <w14:ligatures w14:val="none"/>
         </w:rPr>
         <w:t xml:space="preserve">, </w:t>
       </w:r>
       <w:r>
         <w:rPr>
-          <w:rFonts w:ascii="Courier New" w:eastAsia="Times New Roman" w:hAnsi="Courier New" w:cs="Courier New"/>
           <w:color w:val="2AACB8"/>
-          <w:kern w:val="0"/>
-          <w:sz w:val="20"/>
-          <w:szCs w:val="20"/>
-          <w14:ligatures w14:val="none"/>
         </w:rPr>
         <w:t>1200</w:t>
       </w:r>
       <w:r>
         <w:rPr>
-          <w:rFonts w:ascii="Courier New" w:eastAsia="Times New Roman" w:hAnsi="Courier New" w:cs="Courier New"/>
           <w:color w:val="BCBEC4"/>
-          <w:kern w:val="0"/>
-          <w:sz w:val="20"/>
-          <w:szCs w:val="20"/>
-          <w14:ligatures w14:val="none"/>
         </w:rPr>
         <w:t xml:space="preserve">, </w:t>
       </w:r>
       <w:r>
         <w:rPr>
-          <w:rFonts w:ascii="Courier New" w:eastAsia="Times New Roman" w:hAnsi="Courier New" w:cs="Courier New"/>
           <w:color w:val="2AACB8"/>
-          <w:kern w:val="0"/>
-          <w:sz w:val="20"/>
-          <w:szCs w:val="20"/>
-          <w14:ligatures w14:val="none"/>
         </w:rPr>
         <w:t>1600</w:t>
       </w:r>
       <w:r>
         <w:rPr>
-          <w:rFonts w:ascii="Courier New" w:eastAsia="Times New Roman" w:hAnsi="Courier New" w:cs="Courier New"/>
           <w:color w:val="BCBEC4"/>
-          <w:kern w:val="0"/>
-          <w:sz w:val="20"/>
-          <w:szCs w:val="20"/>
-          <w14:ligatures w14:val="none"/>
         </w:rPr>
         <w:t xml:space="preserve">, </w:t>
       </w:r>
       <w:r>
         <w:rPr>
-          <w:rFonts w:ascii="Courier New" w:eastAsia="Times New Roman" w:hAnsi="Courier New" w:cs="Courier New"/>
           <w:color w:val="2AACB8"/>
-          <w:kern w:val="0"/>
-          <w:sz w:val="20"/>
-          <w:szCs w:val="20"/>
-          <w14:ligatures w14:val="none"/>
         </w:rPr>
         <w:t>1800</w:t>
       </w:r>
       <w:r>
         <w:rPr>
-          <w:rFonts w:ascii="Courier New" w:eastAsia="Times New Roman" w:hAnsi="Courier New" w:cs="Courier New"/>
           <w:color w:val="BCBEC4"/>
-          <w:kern w:val="0"/>
-          <w:sz w:val="20"/>
-          <w:szCs w:val="20"/>
-          <w14:ligatures w14:val="none"/>
         </w:rPr>
         <w:t xml:space="preserve">, </w:t>
       </w:r>
       <w:r>
         <w:rPr>
-          <w:rFonts w:ascii="Courier New" w:eastAsia="Times New Roman" w:hAnsi="Courier New" w:cs="Courier New"/>
           <w:color w:val="2AACB8"/>
-          <w:kern w:val="0"/>
-          <w:sz w:val="20"/>
-          <w:szCs w:val="20"/>
-          <w14:ligatures w14:val="none"/>
         </w:rPr>
         <w:t>2200</w:t>
       </w:r>
       <w:r>
         <w:rPr>
-          <w:rFonts w:ascii="Courier New" w:eastAsia="Times New Roman" w:hAnsi="Courier New" w:cs="Courier New"/>
           <w:color w:val="BCBEC4"/>
-          <w:kern w:val="0"/>
-          <w:sz w:val="20"/>
-          <w:szCs w:val="20"/>
-          <w14:ligatures w14:val="none"/>
         </w:rPr>
         <w:t xml:space="preserve">, </w:t>
       </w:r>
       <w:r>
         <w:rPr>
-          <w:rFonts w:ascii="Courier New" w:eastAsia="Times New Roman" w:hAnsi="Courier New" w:cs="Courier New"/>
           <w:color w:val="2AACB8"/>
-          <w:kern w:val="0"/>
-          <w:sz w:val="20"/>
-          <w:szCs w:val="20"/>
-          <w14:ligatures w14:val="none"/>
         </w:rPr>
         <w:t>2400</w:t>
       </w:r>
       <w:r>
         <w:rPr>
-          <w:rFonts w:ascii="Courier New" w:eastAsia="Times New Roman" w:hAnsi="Courier New" w:cs="Courier New"/>
           <w:color w:val="BCBEC4"/>
-          <w:kern w:val="0"/>
-          <w:sz w:val="20"/>
-          <w:szCs w:val="20"/>
-          <w14:ligatures w14:val="none"/>
         </w:rPr>
         <w:t xml:space="preserve">, </w:t>
       </w:r>
       <w:r>
         <w:rPr>
-          <w:rFonts w:ascii="Courier New" w:eastAsia="Times New Roman" w:hAnsi="Courier New" w:cs="Courier New"/>
           <w:color w:val="2AACB8"/>
-          <w:kern w:val="0"/>
-          <w:sz w:val="20"/>
-          <w:szCs w:val="20"/>
-          <w14:ligatures w14:val="none"/>
         </w:rPr>
         <w:t>4000</w:t>
       </w:r>
       <w:r>
         <w:rPr>
-          <w:rFonts w:ascii="Courier New" w:eastAsia="Times New Roman" w:hAnsi="Courier New" w:cs="Courier New"/>
           <w:color w:val="BCBEC4"/>
-          <w:kern w:val="0"/>
-          <w:sz w:val="20"/>
-          <w:szCs w:val="20"/>
-          <w14:ligatures w14:val="none"/>
         </w:rPr>
         <w:t xml:space="preserve">, </w:t>
       </w:r>
       <w:r>
         <w:rPr>
-          <w:rFonts w:ascii="Courier New" w:eastAsia="Times New Roman" w:hAnsi="Courier New" w:cs="Courier New"/>
           <w:color w:val="2AACB8"/>
-          <w:kern w:val="0"/>
-          <w:sz w:val="20"/>
-          <w:szCs w:val="20"/>
-          <w14:ligatures w14:val="none"/>
         </w:rPr>
         <w:t>6000</w:t>
       </w:r>
+      <w:r>
+        <w:rPr>
+          <w:color w:val="BCBEC4"/>
+        </w:rPr>
+        <w:t xml:space="preserve">, </w:t>
+      </w:r>
+      <w:r>
+        <w:rPr>
+          <w:color w:val="2AACB8"/>
+        </w:rPr>
+        <w:t>8000</w:t>
+      </w:r>
       <w:proofErr w:type="gramStart"/>
       <w:r>
         <w:rPr>
-          <w:rFonts w:ascii="Courier New" w:eastAsia="Times New Roman" w:hAnsi="Courier New" w:cs="Courier New"/>
           <w:color w:val="BCBEC4"/>
-          <w:kern w:val="0"/>
-          <w:sz w:val="20"/>
-          <w:szCs w:val="20"/>
-          <w14:ligatures w14:val="none"/>
         </w:rPr>
         <w:t>};</w:t>
       </w:r>

</xml_diff>

<commit_message>
change doc to 3 pages
</commit_message>
<xml_diff>
--- a/Project 1.docx
+++ b/Project 1.docx
@@ -8,31 +8,36 @@
         <w:pBdr>
           <w:bottom w:val="single" w:sz="6" w:space="1" w:color="auto"/>
         </w:pBdr>
-      </w:pPr>
+        <w:rPr>
+          <w:rFonts w:ascii="Garamond" w:hAnsi="Garamond"/>
+        </w:rPr>
+      </w:pPr>
+      <w:r>
+        <w:rPr>
+          <w:rFonts w:ascii="Garamond" w:hAnsi="Garamond"/>
+        </w:rPr>
+        <w:t>Project 1</w:t>
+      </w:r>
     </w:p>
     <w:p>
       <w:pPr>
-        <w:pStyle w:val="Title"/>
-        <w:pBdr>
-          <w:bottom w:val="single" w:sz="6" w:space="1" w:color="auto"/>
-        </w:pBdr>
-      </w:pPr>
-      <w:r>
-        <w:t>Project 1</w:t>
+        <w:rPr>
+          <w:rFonts w:ascii="Garamond" w:hAnsi="Garamond"/>
+        </w:rPr>
+      </w:pPr>
+      <w:r>
+        <w:rPr>
+          <w:rFonts w:ascii="Garamond" w:hAnsi="Garamond"/>
+        </w:rPr>
+        <w:t>Alekya Sai Laxmi Kowta</w:t>
       </w:r>
     </w:p>
     <w:p>
-      <w:r>
-        <w:t>Alekya Sai Laxmi Kowta</w:t>
-      </w:r>
-    </w:p>
-    <w:p/>
-    <w:p>
-      <w:pPr>
-        <w:pStyle w:val="Heading1"/>
+      <w:pPr>
+        <w:pStyle w:val="Heading2"/>
         <w:numPr>
           <w:ilvl w:val="0"/>
-          <w:numId w:val="2"/>
+          <w:numId w:val="4"/>
         </w:numPr>
       </w:pPr>
       <w:r>
@@ -42,23 +47,33 @@
     <w:p>
       <w:pPr>
         <w:ind w:left="720"/>
-      </w:pPr>
-      <w:r>
+        <w:rPr>
+          <w:rFonts w:ascii="Garamond" w:hAnsi="Garamond"/>
+        </w:rPr>
+      </w:pPr>
+      <w:r>
+        <w:rPr>
+          <w:rFonts w:ascii="Garamond" w:hAnsi="Garamond"/>
+        </w:rPr>
         <w:t>Analyze and write the time complexity of the following program:</w:t>
       </w:r>
     </w:p>
     <w:p>
       <w:pPr>
         <w:ind w:left="720"/>
-      </w:pPr>
-      <w:r>
-        <w:rPr>
+        <w:rPr>
+          <w:rFonts w:ascii="Garamond" w:hAnsi="Garamond"/>
+        </w:rPr>
+      </w:pPr>
+      <w:r>
+        <w:rPr>
+          <w:rFonts w:ascii="Garamond" w:hAnsi="Garamond"/>
           <w:noProof/>
         </w:rPr>
         <w:drawing>
-          <wp:inline distT="0" distB="0" distL="0" distR="0" wp14:anchorId="36ED3B7C" wp14:editId="45FEDB35">
-            <wp:extent cx="3213980" cy="1382767"/>
-            <wp:effectExtent l="0" t="0" r="0" b="1905"/>
+          <wp:inline distT="0" distB="0" distL="0" distR="0" wp14:anchorId="36ED3B7C" wp14:editId="23EE6B77">
+            <wp:extent cx="2905432" cy="1250019"/>
+            <wp:effectExtent l="0" t="0" r="3175" b="0"/>
             <wp:docPr id="1013522395" name="Picture 1" descr="Screenshot of the program"/>
             <wp:cNvGraphicFramePr>
               <a:graphicFrameLocks xmlns:a="http://schemas.openxmlformats.org/drawingml/2006/main" noChangeAspect="1"/>
@@ -79,7 +94,7 @@
                   <pic:spPr>
                     <a:xfrm>
                       <a:off x="0" y="0"/>
-                      <a:ext cx="3286030" cy="1413765"/>
+                      <a:ext cx="3002947" cy="1291973"/>
                     </a:xfrm>
                     <a:prstGeom prst="rect">
                       <a:avLst/>
@@ -94,10 +109,10 @@
     </w:p>
     <w:p>
       <w:pPr>
-        <w:pStyle w:val="Heading1"/>
+        <w:pStyle w:val="Heading2"/>
         <w:numPr>
           <w:ilvl w:val="0"/>
-          <w:numId w:val="2"/>
+          <w:numId w:val="4"/>
         </w:numPr>
       </w:pPr>
       <w:r>
@@ -108,22 +123,32 @@
       <w:pPr>
         <w:spacing w:after="0" w:line="240" w:lineRule="auto"/>
         <w:ind w:left="720"/>
-      </w:pPr>
-      <w:r>
+        <w:rPr>
+          <w:rFonts w:ascii="Garamond" w:hAnsi="Garamond"/>
+        </w:rPr>
+      </w:pPr>
+      <w:r>
+        <w:rPr>
+          <w:rFonts w:ascii="Garamond" w:hAnsi="Garamond"/>
+        </w:rPr>
         <w:t>The theoretical time complexity of the program is O(n</w:t>
       </w:r>
       <w:r>
         <w:rPr>
+          <w:rFonts w:ascii="Garamond" w:hAnsi="Garamond"/>
           <w:vertAlign w:val="superscript"/>
         </w:rPr>
         <w:t>3</w:t>
       </w:r>
       <w:r>
+        <w:rPr>
+          <w:rFonts w:ascii="Garamond" w:hAnsi="Garamond"/>
+        </w:rPr>
         <w:t>)</w:t>
       </w:r>
       <w:r>
         <w:rPr>
-          <w:rFonts w:ascii="{3,10}" w:hAnsi="{3,10}"/>
+          <w:rFonts w:ascii="Garamond" w:hAnsi="Garamond"/>
         </w:rPr>
         <w:t>.</w:t>
       </w:r>
@@ -132,29 +157,41 @@
       <w:pPr>
         <w:spacing w:after="0" w:line="240" w:lineRule="auto"/>
         <w:ind w:left="720"/>
-      </w:pPr>
+        <w:rPr>
+          <w:rFonts w:ascii="Garamond" w:hAnsi="Garamond"/>
+        </w:rPr>
+      </w:pPr>
+      <w:r>
+        <w:rPr>
+          <w:rFonts w:ascii="Garamond" w:hAnsi="Garamond"/>
+        </w:rPr>
+        <w:t>The program consists of 3 nested loops.</w:t>
+      </w:r>
     </w:p>
     <w:p>
       <w:pPr>
         <w:spacing w:after="0" w:line="240" w:lineRule="auto"/>
         <w:ind w:left="720"/>
-      </w:pPr>
-      <w:r>
-        <w:t>The program consists of 3 nested loops.</w:t>
-      </w:r>
-    </w:p>
-    <w:p>
-      <w:pPr>
-        <w:spacing w:after="0" w:line="240" w:lineRule="auto"/>
-        <w:ind w:left="720"/>
-      </w:pPr>
-      <w:r>
+        <w:rPr>
+          <w:rFonts w:ascii="Garamond" w:hAnsi="Garamond"/>
+        </w:rPr>
+      </w:pPr>
+      <w:r>
+        <w:rPr>
+          <w:rFonts w:ascii="Garamond" w:hAnsi="Garamond"/>
+        </w:rPr>
         <w:t>Outer loop</w:t>
       </w:r>
       <w:r>
+        <w:rPr>
+          <w:rFonts w:ascii="Garamond" w:hAnsi="Garamond"/>
+        </w:rPr>
         <w:t xml:space="preserve"> </w:t>
       </w:r>
       <w:r>
+        <w:rPr>
+          <w:rFonts w:ascii="Garamond" w:hAnsi="Garamond"/>
+        </w:rPr>
         <w:t xml:space="preserve"> </w:t>
       </w:r>
       <m:oMath>
@@ -166,16 +203,22 @@
           <m:t>i from 1 to n</m:t>
         </m:r>
       </m:oMath>
-    </w:p>
-    <w:p>
-      <w:pPr>
-        <w:spacing w:after="0" w:line="240" w:lineRule="auto"/>
-        <w:ind w:left="720"/>
-      </w:pPr>
-      <w:r>
+      <w:r>
+        <w:rPr>
+          <w:rFonts w:ascii="Garamond" w:hAnsi="Garamond"/>
+        </w:rPr>
+        <w:t xml:space="preserve">, </w:t>
+      </w:r>
+      <w:r>
+        <w:rPr>
+          <w:rFonts w:ascii="Garamond" w:hAnsi="Garamond"/>
+        </w:rPr>
         <w:t>Middle loop</w:t>
       </w:r>
       <w:r>
+        <w:rPr>
+          <w:rFonts w:ascii="Garamond" w:hAnsi="Garamond"/>
+        </w:rPr>
         <w:t xml:space="preserve"> </w:t>
       </w:r>
       <m:oMath>
@@ -187,13 +230,16 @@
           <m:t>j from i to n</m:t>
         </m:r>
       </m:oMath>
-    </w:p>
-    <w:p>
-      <w:pPr>
-        <w:spacing w:after="0" w:line="240" w:lineRule="auto"/>
-        <w:ind w:left="720"/>
-      </w:pPr>
-      <w:r>
+      <w:r>
+        <w:rPr>
+          <w:rFonts w:ascii="Garamond" w:hAnsi="Garamond"/>
+        </w:rPr>
+        <w:t xml:space="preserve">, </w:t>
+      </w:r>
+      <w:r>
+        <w:rPr>
+          <w:rFonts w:ascii="Garamond" w:hAnsi="Garamond"/>
+        </w:rPr>
         <w:t xml:space="preserve">Inner loop </w:t>
       </w:r>
       <m:oMath>
@@ -210,20 +256,26 @@
       <w:pPr>
         <w:spacing w:after="0" w:line="240" w:lineRule="auto"/>
         <w:ind w:left="720"/>
-      </w:pPr>
-    </w:p>
-    <w:p>
-      <w:pPr>
-        <w:spacing w:after="0" w:line="240" w:lineRule="auto"/>
-        <w:ind w:left="720"/>
-      </w:pPr>
-      <w:r>
+        <w:rPr>
+          <w:rFonts w:ascii="Garamond" w:hAnsi="Garamond"/>
+        </w:rPr>
+      </w:pPr>
+      <w:r>
+        <w:rPr>
+          <w:rFonts w:ascii="Garamond" w:hAnsi="Garamond"/>
+        </w:rPr>
         <w:t>The if statement does cause the loop to terminate early, but this occurs only</w:t>
       </w:r>
       <w:r>
+        <w:rPr>
+          <w:rFonts w:ascii="Garamond" w:hAnsi="Garamond"/>
+        </w:rPr>
         <w:t xml:space="preserve"> </w:t>
       </w:r>
       <w:r>
+        <w:rPr>
+          <w:rFonts w:ascii="Garamond" w:hAnsi="Garamond"/>
+        </w:rPr>
         <w:t xml:space="preserve">if </w:t>
       </w:r>
       <m:oMath>
@@ -235,6 +287,9 @@
         </m:r>
       </m:oMath>
       <w:r>
+        <w:rPr>
+          <w:rFonts w:ascii="Garamond" w:hAnsi="Garamond"/>
+        </w:rPr>
         <w:t>.</w:t>
       </w:r>
     </w:p>
@@ -242,8 +297,14 @@
       <w:pPr>
         <w:spacing w:after="0" w:line="240" w:lineRule="auto"/>
         <w:ind w:left="720"/>
-      </w:pPr>
-      <w:r>
+        <w:rPr>
+          <w:rFonts w:ascii="Garamond" w:hAnsi="Garamond"/>
+        </w:rPr>
+      </w:pPr>
+      <w:r>
+        <w:rPr>
+          <w:rFonts w:ascii="Garamond" w:hAnsi="Garamond"/>
+        </w:rPr>
         <w:t xml:space="preserve">For the remaining iterations where </w:t>
       </w:r>
       <m:oMath>
@@ -255,6 +316,9 @@
         </m:r>
       </m:oMath>
       <w:r>
+        <w:rPr>
+          <w:rFonts w:ascii="Garamond" w:hAnsi="Garamond"/>
+        </w:rPr>
         <w:t xml:space="preserve">, the condition is never met, and the loops do not break. </w:t>
       </w:r>
     </w:p>
@@ -262,14 +326,26 @@
       <w:pPr>
         <w:spacing w:after="0" w:line="240" w:lineRule="auto"/>
         <w:ind w:left="720"/>
-      </w:pPr>
-      <w:r>
+        <w:rPr>
+          <w:rFonts w:ascii="Garamond" w:hAnsi="Garamond"/>
+        </w:rPr>
+      </w:pPr>
+      <w:r>
+        <w:rPr>
+          <w:rFonts w:ascii="Garamond" w:hAnsi="Garamond"/>
+        </w:rPr>
         <w:t xml:space="preserve">The number of operations in this </w:t>
       </w:r>
       <w:r>
+        <w:rPr>
+          <w:rFonts w:ascii="Garamond" w:hAnsi="Garamond"/>
+        </w:rPr>
         <w:t>worst-case</w:t>
       </w:r>
       <w:r>
+        <w:rPr>
+          <w:rFonts w:ascii="Garamond" w:hAnsi="Garamond"/>
+        </w:rPr>
         <w:t xml:space="preserve"> scenario dominates the time complexity, hence the if statement would not dramatically change the complexity of the program.</w:t>
       </w:r>
     </w:p>
@@ -277,14 +353,23 @@
       <w:pPr>
         <w:spacing w:after="0" w:line="240" w:lineRule="auto"/>
         <w:ind w:left="720"/>
+        <w:rPr>
+          <w:rFonts w:ascii="Garamond" w:hAnsi="Garamond"/>
+        </w:rPr>
       </w:pPr>
     </w:p>
     <w:p>
       <w:pPr>
         <w:spacing w:after="0" w:line="240" w:lineRule="auto"/>
         <w:ind w:left="720"/>
-      </w:pPr>
-      <w:r>
+        <w:rPr>
+          <w:rFonts w:ascii="Garamond" w:hAnsi="Garamond"/>
+        </w:rPr>
+      </w:pPr>
+      <w:r>
+        <w:rPr>
+          <w:rFonts w:ascii="Garamond" w:hAnsi="Garamond"/>
+        </w:rPr>
         <w:t>The total number of operations can be broken down into 2 parts:</w:t>
       </w:r>
     </w:p>
@@ -296,8 +381,14 @@
           <w:numId w:val="3"/>
         </w:numPr>
         <w:spacing w:after="0" w:line="240" w:lineRule="auto"/>
-      </w:pPr>
-      <w:r>
+        <w:rPr>
+          <w:rFonts w:ascii="Garamond" w:hAnsi="Garamond"/>
+        </w:rPr>
+      </w:pPr>
+      <w:r>
+        <w:rPr>
+          <w:rFonts w:ascii="Garamond" w:hAnsi="Garamond"/>
+        </w:rPr>
         <w:t>One where if condition is met</w:t>
       </w:r>
     </w:p>
@@ -309,149 +400,117 @@
           <w:numId w:val="3"/>
         </w:numPr>
         <w:spacing w:after="0" w:line="240" w:lineRule="auto"/>
-      </w:pPr>
-      <w:r>
+        <w:rPr>
+          <w:rFonts w:ascii="Garamond" w:hAnsi="Garamond"/>
+        </w:rPr>
+      </w:pPr>
+      <w:r>
+        <w:rPr>
+          <w:rFonts w:ascii="Garamond" w:hAnsi="Garamond"/>
+        </w:rPr>
         <w:t>One where if condition is not met</w:t>
       </w:r>
     </w:p>
-    <w:p>
-      <w:pPr>
-        <w:spacing w:after="0" w:line="240" w:lineRule="auto"/>
-        <w:ind w:left="720"/>
-      </w:pPr>
-    </w:p>
-    <w:p>
-      <w:pPr>
-        <w:spacing w:after="0" w:line="240" w:lineRule="auto"/>
-        <w:ind w:left="720"/>
-      </w:pPr>
-    </w:p>
-    <w:p>
-      <w:pPr>
-        <w:spacing w:after="0" w:line="240" w:lineRule="auto"/>
-        <w:ind w:left="720"/>
-      </w:pPr>
-      <w:r>
-        <w:lastRenderedPageBreak/>
-        <w:t xml:space="preserve">If </w:t>
-      </w:r>
-      <m:oMath>
-        <m:r>
-          <w:rPr>
-            <w:rFonts w:ascii="Cambria Math" w:hAnsi="Cambria Math"/>
-          </w:rPr>
-          <m:t>i &gt; n/2</m:t>
-        </m:r>
-      </m:oMath>
-      <w:r>
-        <w:t>:</w:t>
-      </w:r>
-    </w:p>
-    <w:p>
-      <w:pPr>
-        <w:spacing w:after="0" w:line="240" w:lineRule="auto"/>
-        <w:ind w:left="720"/>
-      </w:pPr>
-      <w:r>
-        <w:tab/>
-        <w:t xml:space="preserve">The condition is never met as </w:t>
-      </w:r>
-      <m:oMath>
-        <m:r>
-          <w:rPr>
-            <w:rFonts w:ascii="Cambria Math" w:hAnsi="Cambria Math"/>
-          </w:rPr>
-          <m:t>2*i &gt; n</m:t>
-        </m:r>
-      </m:oMath>
-      <w:r>
-        <w:t xml:space="preserve"> and j loop range is </w:t>
-      </w:r>
-      <m:oMath>
-        <m:r>
-          <w:rPr>
-            <w:rFonts w:ascii="Cambria Math" w:hAnsi="Cambria Math"/>
-          </w:rPr>
-          <m:t>i to n.</m:t>
-        </m:r>
-      </m:oMath>
-    </w:p>
-    <w:p>
-      <w:pPr>
-        <w:spacing w:after="0" w:line="240" w:lineRule="auto"/>
-        <w:ind w:left="720"/>
-      </w:pPr>
-      <w:r>
-        <w:t>The number of operations is a triple summation:</w:t>
-      </w:r>
-    </w:p>
-    <w:p>
-      <w:pPr>
-        <w:spacing w:after="0" w:line="240" w:lineRule="auto"/>
-        <w:ind w:left="720"/>
-      </w:pPr>
-      <m:oMathPara>
-        <m:oMath>
-          <m:nary>
-            <m:naryPr>
-              <m:chr m:val="∑"/>
-              <m:limLoc m:val="undOvr"/>
-              <m:ctrlPr>
-                <w:rPr>
-                  <w:rFonts w:ascii="Cambria Math" w:hAnsi="Cambria Math"/>
-                  <w:i/>
-                </w:rPr>
-              </m:ctrlPr>
-            </m:naryPr>
-            <m:sub>
+    <w:tbl>
+      <w:tblPr>
+        <w:tblStyle w:val="TableGrid"/>
+        <w:tblW w:w="0" w:type="auto"/>
+        <w:tblInd w:w="720" w:type="dxa"/>
+        <w:tblLook w:val="04A0" w:firstRow="1" w:lastRow="0" w:firstColumn="1" w:lastColumn="0" w:noHBand="0" w:noVBand="1"/>
+      </w:tblPr>
+      <w:tblGrid>
+        <w:gridCol w:w="4484"/>
+        <w:gridCol w:w="4146"/>
+      </w:tblGrid>
+      <w:tr>
+        <w:tc>
+          <w:tcPr>
+            <w:tcW w:w="4675" w:type="dxa"/>
+          </w:tcPr>
+          <w:p>
+            <w:pPr>
+              <w:rPr>
+                <w:rFonts w:ascii="Garamond" w:hAnsi="Garamond"/>
+              </w:rPr>
+            </w:pPr>
+            <w:r>
+              <w:rPr>
+                <w:rFonts w:ascii="Garamond" w:hAnsi="Garamond"/>
+              </w:rPr>
+              <w:t xml:space="preserve">If </w:t>
+            </w:r>
+            <m:oMath>
               <m:r>
                 <w:rPr>
                   <w:rFonts w:ascii="Cambria Math" w:hAnsi="Cambria Math"/>
                 </w:rPr>
-                <m:t>i =</m:t>
+                <m:t>i &gt; n/2</m:t>
               </m:r>
-              <m:f>
-                <m:fPr>
-                  <m:ctrlPr>
-                    <w:rPr>
-                      <w:rFonts w:ascii="Cambria Math" w:hAnsi="Cambria Math"/>
-                      <w:i/>
-                    </w:rPr>
-                  </m:ctrlPr>
-                </m:fPr>
-                <m:num>
-                  <m:r>
-                    <w:rPr>
-                      <w:rFonts w:ascii="Cambria Math" w:hAnsi="Cambria Math"/>
-                    </w:rPr>
-                    <m:t>n</m:t>
-                  </m:r>
-                </m:num>
-                <m:den>
-                  <m:r>
-                    <w:rPr>
-                      <w:rFonts w:ascii="Cambria Math" w:hAnsi="Cambria Math"/>
-                    </w:rPr>
-                    <m:t>2</m:t>
-                  </m:r>
-                </m:den>
-              </m:f>
+            </m:oMath>
+            <w:r>
+              <w:rPr>
+                <w:rFonts w:ascii="Garamond" w:hAnsi="Garamond"/>
+              </w:rPr>
+              <w:t>:</w:t>
+            </w:r>
+          </w:p>
+          <w:p>
+            <w:pPr>
+              <w:rPr>
+                <w:rFonts w:ascii="Garamond" w:hAnsi="Garamond"/>
+              </w:rPr>
+            </w:pPr>
+            <w:r>
+              <w:rPr>
+                <w:rFonts w:ascii="Garamond" w:hAnsi="Garamond"/>
+              </w:rPr>
+              <w:t xml:space="preserve">The condition is never met as </w:t>
+            </w:r>
+            <m:oMath>
               <m:r>
                 <w:rPr>
                   <w:rFonts w:ascii="Cambria Math" w:hAnsi="Cambria Math"/>
                 </w:rPr>
-                <m:t>+1</m:t>
+                <m:t>2*i &gt; n</m:t>
               </m:r>
-            </m:sub>
-            <m:sup>
+            </m:oMath>
+            <w:r>
+              <w:rPr>
+                <w:rFonts w:ascii="Garamond" w:hAnsi="Garamond"/>
+              </w:rPr>
+              <w:t xml:space="preserve"> and j loop range is </w:t>
+            </w:r>
+            <m:oMath>
               <m:r>
                 <w:rPr>
                   <w:rFonts w:ascii="Cambria Math" w:hAnsi="Cambria Math"/>
                 </w:rPr>
-                <m:t>n</m:t>
+                <m:t>i to n.</m:t>
               </m:r>
-            </m:sup>
-            <m:e>
+            </m:oMath>
+          </w:p>
+          <w:p>
+            <w:pPr>
+              <w:rPr>
+                <w:rFonts w:ascii="Garamond" w:hAnsi="Garamond"/>
+              </w:rPr>
+            </w:pPr>
+            <w:r>
+              <w:rPr>
+                <w:rFonts w:ascii="Garamond" w:hAnsi="Garamond"/>
+              </w:rPr>
+              <w:t>The number of operations is a triple summation:</w:t>
+            </w:r>
+          </w:p>
+          <w:p>
+            <w:pPr>
+              <w:pStyle w:val="ListParagraph"/>
+              <w:ind w:left="1800"/>
+              <w:rPr>
+                <w:rFonts w:ascii="Garamond" w:hAnsi="Garamond"/>
+              </w:rPr>
+            </w:pPr>
+            <m:oMath>
               <m:nary>
                 <m:naryPr>
                   <m:chr m:val="∑"/>
@@ -468,7 +527,39 @@
                     <w:rPr>
                       <w:rFonts w:ascii="Cambria Math" w:hAnsi="Cambria Math"/>
                     </w:rPr>
-                    <m:t>j=i</m:t>
+                    <m:t>i =</m:t>
+                  </m:r>
+                  <m:f>
+                    <m:fPr>
+                      <m:ctrlPr>
+                        <w:rPr>
+                          <w:rFonts w:ascii="Cambria Math" w:hAnsi="Cambria Math"/>
+                          <w:i/>
+                        </w:rPr>
+                      </m:ctrlPr>
+                    </m:fPr>
+                    <m:num>
+                      <m:r>
+                        <w:rPr>
+                          <w:rFonts w:ascii="Cambria Math" w:hAnsi="Cambria Math"/>
+                        </w:rPr>
+                        <m:t>n</m:t>
+                      </m:r>
+                    </m:num>
+                    <m:den>
+                      <m:r>
+                        <w:rPr>
+                          <w:rFonts w:ascii="Cambria Math" w:hAnsi="Cambria Math"/>
+                        </w:rPr>
+                        <m:t>2</m:t>
+                      </m:r>
+                    </m:den>
+                  </m:f>
+                  <m:r>
+                    <w:rPr>
+                      <w:rFonts w:ascii="Cambria Math" w:hAnsi="Cambria Math"/>
+                    </w:rPr>
+                    <m:t>+1</m:t>
                   </m:r>
                 </m:sub>
                 <m:sup>
@@ -496,7 +587,7 @@
                         <w:rPr>
                           <w:rFonts w:ascii="Cambria Math" w:hAnsi="Cambria Math"/>
                         </w:rPr>
-                        <m:t>k=j</m:t>
+                        <m:t>j=i</m:t>
                       </m:r>
                     </m:sub>
                     <m:sup>
@@ -508,112 +599,141 @@
                       </m:r>
                     </m:sup>
                     <m:e>
-                      <m:r>
-                        <w:rPr>
-                          <w:rFonts w:ascii="Cambria Math" w:hAnsi="Cambria Math"/>
-                        </w:rPr>
-                        <m:t>1</m:t>
-                      </m:r>
+                      <m:nary>
+                        <m:naryPr>
+                          <m:chr m:val="∑"/>
+                          <m:limLoc m:val="undOvr"/>
+                          <m:ctrlPr>
+                            <w:rPr>
+                              <w:rFonts w:ascii="Cambria Math" w:hAnsi="Cambria Math"/>
+                              <w:i/>
+                            </w:rPr>
+                          </m:ctrlPr>
+                        </m:naryPr>
+                        <m:sub>
+                          <m:r>
+                            <w:rPr>
+                              <w:rFonts w:ascii="Cambria Math" w:hAnsi="Cambria Math"/>
+                            </w:rPr>
+                            <m:t>k=j</m:t>
+                          </m:r>
+                        </m:sub>
+                        <m:sup>
+                          <m:r>
+                            <w:rPr>
+                              <w:rFonts w:ascii="Cambria Math" w:hAnsi="Cambria Math"/>
+                            </w:rPr>
+                            <m:t>n</m:t>
+                          </m:r>
+                        </m:sup>
+                        <m:e>
+                          <m:r>
+                            <w:rPr>
+                              <w:rFonts w:ascii="Cambria Math" w:hAnsi="Cambria Math"/>
+                            </w:rPr>
+                            <m:t>1</m:t>
+                          </m:r>
+                        </m:e>
+                      </m:nary>
                     </m:e>
                   </m:nary>
                 </m:e>
               </m:nary>
-            </m:e>
-          </m:nary>
-        </m:oMath>
-      </m:oMathPara>
-    </w:p>
-    <w:p>
-      <w:pPr>
-        <w:spacing w:after="0" w:line="240" w:lineRule="auto"/>
-        <w:ind w:left="720"/>
-      </w:pPr>
-    </w:p>
-    <w:p>
-      <w:pPr>
-        <w:spacing w:after="0" w:line="240" w:lineRule="auto"/>
-        <w:ind w:left="720"/>
-      </w:pPr>
-      <w:r>
-        <w:t xml:space="preserve">If </w:t>
-      </w:r>
-      <m:oMath>
-        <m:r>
-          <w:rPr>
-            <w:rFonts w:ascii="Cambria Math" w:hAnsi="Cambria Math"/>
-          </w:rPr>
-          <m:t>i &lt;= n/2</m:t>
-        </m:r>
-      </m:oMath>
-      <w:r>
-        <w:t>:</w:t>
-      </w:r>
-    </w:p>
-    <w:p>
-      <w:pPr>
-        <w:spacing w:after="0" w:line="240" w:lineRule="auto"/>
-        <w:ind w:left="720"/>
-      </w:pPr>
-      <w:r>
-        <w:tab/>
-        <w:t xml:space="preserve">j loop terminates as soon as </w:t>
-      </w:r>
-      <m:oMath>
-        <m:r>
-          <w:rPr>
-            <w:rFonts w:ascii="Cambria Math" w:hAnsi="Cambria Math"/>
-          </w:rPr>
-          <m:t>j = 2*i</m:t>
-        </m:r>
-      </m:oMath>
-      <w:r>
-        <w:t>.</w:t>
-      </w:r>
-    </w:p>
-    <w:p>
-      <w:pPr>
-        <w:spacing w:after="0" w:line="240" w:lineRule="auto"/>
-        <w:ind w:left="720"/>
-      </w:pPr>
-      <w:r>
-        <w:t>The number of operations is:</w:t>
-      </w:r>
-    </w:p>
-    <w:p>
-      <w:pPr>
-        <w:spacing w:after="0" w:line="240" w:lineRule="auto"/>
-        <w:ind w:left="720"/>
-      </w:pPr>
-      <m:oMathPara>
-        <m:oMath>
-          <m:nary>
-            <m:naryPr>
-              <m:chr m:val="∑"/>
-              <m:limLoc m:val="undOvr"/>
-              <m:ctrlPr>
-                <w:rPr>
-                  <w:rFonts w:ascii="Cambria Math" w:hAnsi="Cambria Math"/>
-                  <w:i/>
-                </w:rPr>
-              </m:ctrlPr>
-            </m:naryPr>
-            <m:sub>
+            </m:oMath>
+            <w:r>
+              <w:rPr>
+                <w:rFonts w:ascii="Garamond" w:hAnsi="Garamond"/>
+              </w:rPr>
+              <w:t xml:space="preserve"> </w:t>
+            </w:r>
+          </w:p>
+          <w:p>
+            <w:pPr>
+              <w:rPr>
+                <w:rFonts w:ascii="Garamond" w:hAnsi="Garamond"/>
+              </w:rPr>
+            </w:pPr>
+          </w:p>
+        </w:tc>
+        <w:tc>
+          <w:tcPr>
+            <w:tcW w:w="4675" w:type="dxa"/>
+          </w:tcPr>
+          <w:p>
+            <w:pPr>
+              <w:rPr>
+                <w:rFonts w:ascii="Garamond" w:hAnsi="Garamond"/>
+              </w:rPr>
+            </w:pPr>
+            <w:r>
+              <w:rPr>
+                <w:rFonts w:ascii="Garamond" w:hAnsi="Garamond"/>
+              </w:rPr>
+              <w:t xml:space="preserve">If </w:t>
+            </w:r>
+            <m:oMath>
               <m:r>
                 <w:rPr>
                   <w:rFonts w:ascii="Cambria Math" w:hAnsi="Cambria Math"/>
                 </w:rPr>
-                <m:t>i=i</m:t>
+                <m:t>i &lt;= n/2</m:t>
               </m:r>
-            </m:sub>
-            <m:sup>
+            </m:oMath>
+            <w:r>
+              <w:rPr>
+                <w:rFonts w:ascii="Garamond" w:hAnsi="Garamond"/>
+              </w:rPr>
+              <w:t>:</w:t>
+            </w:r>
+          </w:p>
+          <w:p>
+            <w:pPr>
+              <w:rPr>
+                <w:rFonts w:ascii="Garamond" w:hAnsi="Garamond"/>
+              </w:rPr>
+            </w:pPr>
+            <w:r>
+              <w:rPr>
+                <w:rFonts w:ascii="Garamond" w:hAnsi="Garamond"/>
+              </w:rPr>
+              <w:t xml:space="preserve">j loop terminates as soon as </w:t>
+            </w:r>
+            <m:oMath>
               <m:r>
                 <w:rPr>
                   <w:rFonts w:ascii="Cambria Math" w:hAnsi="Cambria Math"/>
                 </w:rPr>
-                <m:t>n/2</m:t>
+                <m:t>j = 2*i</m:t>
               </m:r>
-            </m:sup>
-            <m:e>
+            </m:oMath>
+            <w:r>
+              <w:rPr>
+                <w:rFonts w:ascii="Garamond" w:hAnsi="Garamond"/>
+              </w:rPr>
+              <w:t>.</w:t>
+            </w:r>
+          </w:p>
+          <w:p>
+            <w:pPr>
+              <w:rPr>
+                <w:rFonts w:ascii="Garamond" w:hAnsi="Garamond"/>
+              </w:rPr>
+            </w:pPr>
+            <w:r>
+              <w:rPr>
+                <w:rFonts w:ascii="Garamond" w:hAnsi="Garamond"/>
+              </w:rPr>
+              <w:t>The number of operations is:</w:t>
+            </w:r>
+          </w:p>
+          <w:p>
+            <w:pPr>
+              <w:ind w:left="720"/>
+              <w:rPr>
+                <w:rFonts w:ascii="Garamond" w:hAnsi="Garamond"/>
+              </w:rPr>
+            </w:pPr>
+            <m:oMath>
               <m:nary>
                 <m:naryPr>
                   <m:chr m:val="∑"/>
@@ -630,7 +750,7 @@
                     <w:rPr>
                       <w:rFonts w:ascii="Cambria Math" w:hAnsi="Cambria Math"/>
                     </w:rPr>
-                    <m:t>j=i</m:t>
+                    <m:t>i=i</m:t>
                   </m:r>
                 </m:sub>
                 <m:sup>
@@ -638,7 +758,7 @@
                     <w:rPr>
                       <w:rFonts w:ascii="Cambria Math" w:hAnsi="Cambria Math"/>
                     </w:rPr>
-                    <m:t>2*i</m:t>
+                    <m:t>n/2</m:t>
                   </m:r>
                 </m:sup>
                 <m:e>
@@ -658,7 +778,7 @@
                         <w:rPr>
                           <w:rFonts w:ascii="Cambria Math" w:hAnsi="Cambria Math"/>
                         </w:rPr>
-                        <m:t>k=j</m:t>
+                        <m:t>j=i</m:t>
                       </m:r>
                     </m:sub>
                     <m:sup>
@@ -666,123 +786,177 @@
                         <w:rPr>
                           <w:rFonts w:ascii="Cambria Math" w:hAnsi="Cambria Math"/>
                         </w:rPr>
-                        <m:t>n</m:t>
+                        <m:t>2*i</m:t>
                       </m:r>
                     </m:sup>
                     <m:e>
-                      <m:r>
-                        <w:rPr>
-                          <w:rFonts w:ascii="Cambria Math" w:hAnsi="Cambria Math"/>
-                        </w:rPr>
-                        <m:t>1</m:t>
-                      </m:r>
+                      <m:nary>
+                        <m:naryPr>
+                          <m:chr m:val="∑"/>
+                          <m:limLoc m:val="undOvr"/>
+                          <m:ctrlPr>
+                            <w:rPr>
+                              <w:rFonts w:ascii="Cambria Math" w:hAnsi="Cambria Math"/>
+                              <w:i/>
+                            </w:rPr>
+                          </m:ctrlPr>
+                        </m:naryPr>
+                        <m:sub>
+                          <m:r>
+                            <w:rPr>
+                              <w:rFonts w:ascii="Cambria Math" w:hAnsi="Cambria Math"/>
+                            </w:rPr>
+                            <m:t>k=j</m:t>
+                          </m:r>
+                        </m:sub>
+                        <m:sup>
+                          <m:r>
+                            <w:rPr>
+                              <w:rFonts w:ascii="Cambria Math" w:hAnsi="Cambria Math"/>
+                            </w:rPr>
+                            <m:t>n</m:t>
+                          </m:r>
+                        </m:sup>
+                        <m:e>
+                          <m:r>
+                            <w:rPr>
+                              <w:rFonts w:ascii="Cambria Math" w:hAnsi="Cambria Math"/>
+                            </w:rPr>
+                            <m:t>1</m:t>
+                          </m:r>
+                        </m:e>
+                      </m:nary>
                     </m:e>
                   </m:nary>
                 </m:e>
               </m:nary>
-            </m:e>
-          </m:nary>
-        </m:oMath>
-      </m:oMathPara>
+            </m:oMath>
+            <w:r>
+              <w:rPr>
+                <w:rFonts w:ascii="Garamond" w:hAnsi="Garamond"/>
+              </w:rPr>
+              <w:t xml:space="preserve"> </w:t>
+            </w:r>
+          </w:p>
+          <w:p>
+            <w:pPr>
+              <w:ind w:left="720"/>
+              <w:rPr>
+                <w:rFonts w:ascii="Garamond" w:hAnsi="Garamond"/>
+              </w:rPr>
+            </w:pPr>
+          </w:p>
+          <w:p>
+            <w:pPr>
+              <w:rPr>
+                <w:rFonts w:ascii="Garamond" w:hAnsi="Garamond"/>
+              </w:rPr>
+            </w:pPr>
+            <w:r>
+              <w:rPr>
+                <w:rFonts w:ascii="Garamond" w:hAnsi="Garamond"/>
+              </w:rPr>
+              <w:t xml:space="preserve">These number of operations are lesser than the first case, but it still will amount to a cubic function of n.  </w:t>
+            </w:r>
+          </w:p>
+          <w:p>
+            <w:pPr>
+              <w:rPr>
+                <w:rFonts w:ascii="Garamond" w:hAnsi="Garamond"/>
+              </w:rPr>
+            </w:pPr>
+          </w:p>
+        </w:tc>
+      </w:tr>
+    </w:tbl>
+    <w:p>
+      <w:pPr>
+        <w:spacing w:after="0" w:line="240" w:lineRule="auto"/>
+        <w:ind w:firstLine="720"/>
+        <w:rPr>
+          <w:rFonts w:ascii="Garamond" w:hAnsi="Garamond"/>
+        </w:rPr>
+      </w:pPr>
+      <w:r>
+        <w:rPr>
+          <w:rFonts w:ascii="Garamond" w:hAnsi="Garamond"/>
+        </w:rPr>
+        <w:t>Therefore, the time complexity is O(n</w:t>
+      </w:r>
+      <w:r>
+        <w:rPr>
+          <w:rFonts w:ascii="Garamond" w:hAnsi="Garamond"/>
+          <w:vertAlign w:val="superscript"/>
+        </w:rPr>
+        <w:t>3</w:t>
+      </w:r>
+      <w:r>
+        <w:rPr>
+          <w:rFonts w:ascii="Garamond" w:hAnsi="Garamond"/>
+        </w:rPr>
+        <w:t>)</w:t>
+      </w:r>
+      <w:r>
+        <w:rPr>
+          <w:rFonts w:ascii="Garamond" w:hAnsi="Garamond"/>
+        </w:rPr>
+        <w:t>.</w:t>
+      </w:r>
     </w:p>
     <w:p>
       <w:pPr>
         <w:spacing w:after="0" w:line="240" w:lineRule="auto"/>
-        <w:ind w:left="720"/>
+        <w:ind w:firstLine="720"/>
+        <w:rPr>
+          <w:rFonts w:ascii="Garamond" w:hAnsi="Garamond"/>
+        </w:rPr>
       </w:pPr>
     </w:p>
     <w:p>
       <w:pPr>
         <w:spacing w:after="0" w:line="240" w:lineRule="auto"/>
-        <w:ind w:left="720"/>
-        <w:rPr>
-          <w:rFonts w:ascii="{3,10}" w:hAnsi="{3,10}"/>
-        </w:rPr>
-      </w:pPr>
-      <w:r>
-        <w:t>These number of operations are lesser than the first case, but it still will amount to a cubic function of n.</w:t>
-      </w:r>
-      <w:r>
-        <w:rPr>
-          <w:rFonts w:ascii="Big Oh" w:hAnsi="Big Oh"/>
-        </w:rPr>
-        <w:t xml:space="preserve"> </w:t>
-      </w:r>
-      <w:r>
-        <w:rPr>
-          <w:rFonts w:ascii="{3,10}" w:hAnsi="{3,10}"/>
-        </w:rPr>
-        <w:t xml:space="preserve"> </w:t>
-      </w:r>
+        <w:ind w:firstLine="720"/>
+        <w:rPr>
+          <w:rFonts w:ascii="Garamond" w:hAnsi="Garamond"/>
+        </w:rPr>
+      </w:pPr>
     </w:p>
     <w:p>
       <w:pPr>
-        <w:spacing w:after="0" w:line="240" w:lineRule="auto"/>
-        <w:ind w:left="720"/>
-        <w:rPr>
-          <w:rFonts w:ascii="{3,10}" w:hAnsi="{3,10}"/>
-        </w:rPr>
-      </w:pPr>
+        <w:pStyle w:val="Heading2"/>
+        <w:numPr>
+          <w:ilvl w:val="0"/>
+          <w:numId w:val="4"/>
+        </w:numPr>
+      </w:pPr>
+      <w:r>
+        <w:lastRenderedPageBreak/>
+        <w:t>Experimental Analysis</w:t>
+      </w:r>
     </w:p>
     <w:p>
       <w:pPr>
-        <w:spacing w:after="0" w:line="240" w:lineRule="auto"/>
-        <w:ind w:left="720"/>
-      </w:pPr>
-      <w:r>
-        <w:rPr>
-          <w:rFonts w:ascii="{3,10}" w:hAnsi="{3,10}"/>
-        </w:rPr>
-        <w:t>Therefore, the time complexity is O(n</w:t>
-      </w:r>
-      <w:r>
-        <w:rPr>
-          <w:rFonts w:ascii="{3,10}" w:hAnsi="{3,10}"/>
-          <w:vertAlign w:val="superscript"/>
-        </w:rPr>
-        <w:t>3</w:t>
-      </w:r>
-      <w:r>
-        <w:rPr>
-          <w:rFonts w:ascii="{3,10}" w:hAnsi="{3,10}"/>
-        </w:rPr>
-        <w:t>)</w:t>
+        <w:pStyle w:val="Heading3"/>
+        <w:numPr>
+          <w:ilvl w:val="1"/>
+          <w:numId w:val="4"/>
+        </w:numPr>
+      </w:pPr>
+      <w:r>
+        <w:t>Program Listing</w:t>
       </w:r>
     </w:p>
     <w:p>
       <w:pPr>
-        <w:ind w:left="720"/>
-      </w:pPr>
-    </w:p>
-    <w:p>
-      <w:pPr>
-        <w:pStyle w:val="Heading1"/>
-        <w:numPr>
-          <w:ilvl w:val="0"/>
-          <w:numId w:val="2"/>
-        </w:numPr>
-      </w:pPr>
-      <w:r>
-        <w:t>Experimental Analysis</w:t>
-      </w:r>
-    </w:p>
-    <w:p>
-      <w:pPr>
-        <w:pStyle w:val="Heading2"/>
-        <w:numPr>
-          <w:ilvl w:val="1"/>
-          <w:numId w:val="2"/>
-        </w:numPr>
-      </w:pPr>
-      <w:r>
-        <w:t>Program Listing</w:t>
-      </w:r>
-    </w:p>
-    <w:p>
-      <w:pPr>
         <w:ind w:left="1080"/>
-      </w:pPr>
-      <w:r>
+        <w:rPr>
+          <w:rFonts w:ascii="Garamond" w:hAnsi="Garamond"/>
+        </w:rPr>
+      </w:pPr>
+      <w:r>
+        <w:rPr>
+          <w:rFonts w:ascii="Garamond" w:hAnsi="Garamond"/>
+        </w:rPr>
         <w:t xml:space="preserve">N Values used in the program: </w:t>
       </w:r>
     </w:p>
@@ -792,18 +966,21 @@
         <w:shd w:val="clear" w:color="auto" w:fill="1E1F22"/>
         <w:ind w:left="1080"/>
         <w:rPr>
+          <w:rFonts w:ascii="Garamond" w:hAnsi="Garamond"/>
           <w:color w:val="BCBEC4"/>
         </w:rPr>
       </w:pPr>
       <w:proofErr w:type="gramStart"/>
       <w:r>
         <w:rPr>
+          <w:rFonts w:ascii="Garamond" w:hAnsi="Garamond"/>
           <w:color w:val="CF8E6D"/>
         </w:rPr>
         <w:t>int</w:t>
       </w:r>
       <w:r>
         <w:rPr>
+          <w:rFonts w:ascii="Garamond" w:hAnsi="Garamond"/>
           <w:color w:val="BCBEC4"/>
         </w:rPr>
         <w:t>[</w:t>
@@ -811,6 +988,7 @@
       <w:proofErr w:type="gramEnd"/>
       <w:r>
         <w:rPr>
+          <w:rFonts w:ascii="Garamond" w:hAnsi="Garamond"/>
           <w:color w:val="BCBEC4"/>
         </w:rPr>
         <w:t xml:space="preserve">] </w:t>
@@ -818,6 +996,7 @@
       <w:proofErr w:type="spellStart"/>
       <w:r>
         <w:rPr>
+          <w:rFonts w:ascii="Garamond" w:hAnsi="Garamond"/>
           <w:color w:val="BCBEC4"/>
         </w:rPr>
         <w:t>nValues</w:t>
@@ -825,252 +1004,294 @@
       <w:proofErr w:type="spellEnd"/>
       <w:r>
         <w:rPr>
+          <w:rFonts w:ascii="Garamond" w:hAnsi="Garamond"/>
           <w:color w:val="BCBEC4"/>
         </w:rPr>
         <w:t xml:space="preserve"> = {</w:t>
       </w:r>
       <w:r>
         <w:rPr>
+          <w:rFonts w:ascii="Garamond" w:hAnsi="Garamond"/>
           <w:color w:val="2AACB8"/>
         </w:rPr>
         <w:t>2</w:t>
       </w:r>
       <w:r>
         <w:rPr>
+          <w:rFonts w:ascii="Garamond" w:hAnsi="Garamond"/>
           <w:color w:val="BCBEC4"/>
         </w:rPr>
         <w:t xml:space="preserve">, </w:t>
       </w:r>
       <w:r>
         <w:rPr>
+          <w:rFonts w:ascii="Garamond" w:hAnsi="Garamond"/>
           <w:color w:val="2AACB8"/>
         </w:rPr>
         <w:t>10</w:t>
       </w:r>
       <w:r>
         <w:rPr>
+          <w:rFonts w:ascii="Garamond" w:hAnsi="Garamond"/>
           <w:color w:val="BCBEC4"/>
         </w:rPr>
         <w:t xml:space="preserve">, </w:t>
       </w:r>
       <w:r>
         <w:rPr>
+          <w:rFonts w:ascii="Garamond" w:hAnsi="Garamond"/>
           <w:color w:val="2AACB8"/>
         </w:rPr>
         <w:t>50</w:t>
       </w:r>
       <w:r>
         <w:rPr>
+          <w:rFonts w:ascii="Garamond" w:hAnsi="Garamond"/>
           <w:color w:val="BCBEC4"/>
         </w:rPr>
         <w:t xml:space="preserve">, </w:t>
       </w:r>
       <w:r>
         <w:rPr>
+          <w:rFonts w:ascii="Garamond" w:hAnsi="Garamond"/>
           <w:color w:val="2AACB8"/>
         </w:rPr>
         <w:t>75</w:t>
       </w:r>
       <w:r>
         <w:rPr>
+          <w:rFonts w:ascii="Garamond" w:hAnsi="Garamond"/>
           <w:color w:val="BCBEC4"/>
         </w:rPr>
         <w:t xml:space="preserve">, </w:t>
       </w:r>
       <w:r>
         <w:rPr>
+          <w:rFonts w:ascii="Garamond" w:hAnsi="Garamond"/>
           <w:color w:val="2AACB8"/>
         </w:rPr>
         <w:t>100</w:t>
       </w:r>
       <w:r>
         <w:rPr>
+          <w:rFonts w:ascii="Garamond" w:hAnsi="Garamond"/>
           <w:color w:val="BCBEC4"/>
         </w:rPr>
         <w:t xml:space="preserve">, </w:t>
       </w:r>
       <w:r>
         <w:rPr>
+          <w:rFonts w:ascii="Garamond" w:hAnsi="Garamond"/>
           <w:color w:val="2AACB8"/>
         </w:rPr>
         <w:t>200</w:t>
       </w:r>
       <w:r>
         <w:rPr>
+          <w:rFonts w:ascii="Garamond" w:hAnsi="Garamond"/>
           <w:color w:val="BCBEC4"/>
         </w:rPr>
         <w:t xml:space="preserve">, </w:t>
       </w:r>
       <w:r>
         <w:rPr>
+          <w:rFonts w:ascii="Garamond" w:hAnsi="Garamond"/>
           <w:color w:val="2AACB8"/>
         </w:rPr>
         <w:t>225</w:t>
       </w:r>
       <w:r>
         <w:rPr>
+          <w:rFonts w:ascii="Garamond" w:hAnsi="Garamond"/>
           <w:color w:val="BCBEC4"/>
         </w:rPr>
         <w:t xml:space="preserve">, </w:t>
       </w:r>
       <w:r>
         <w:rPr>
+          <w:rFonts w:ascii="Garamond" w:hAnsi="Garamond"/>
           <w:color w:val="2AACB8"/>
         </w:rPr>
         <w:t>400</w:t>
       </w:r>
       <w:r>
         <w:rPr>
+          <w:rFonts w:ascii="Garamond" w:hAnsi="Garamond"/>
           <w:color w:val="BCBEC4"/>
         </w:rPr>
         <w:t xml:space="preserve">, </w:t>
       </w:r>
       <w:r>
         <w:rPr>
+          <w:rFonts w:ascii="Garamond" w:hAnsi="Garamond"/>
           <w:color w:val="2AACB8"/>
         </w:rPr>
         <w:t>450</w:t>
       </w:r>
       <w:r>
         <w:rPr>
+          <w:rFonts w:ascii="Garamond" w:hAnsi="Garamond"/>
           <w:color w:val="BCBEC4"/>
         </w:rPr>
         <w:t xml:space="preserve">, </w:t>
       </w:r>
       <w:r>
         <w:rPr>
+          <w:rFonts w:ascii="Garamond" w:hAnsi="Garamond"/>
           <w:color w:val="2AACB8"/>
         </w:rPr>
         <w:t>500</w:t>
       </w:r>
       <w:r>
         <w:rPr>
+          <w:rFonts w:ascii="Garamond" w:hAnsi="Garamond"/>
           <w:color w:val="BCBEC4"/>
         </w:rPr>
         <w:t xml:space="preserve">, </w:t>
       </w:r>
       <w:r>
         <w:rPr>
+          <w:rFonts w:ascii="Garamond" w:hAnsi="Garamond"/>
           <w:color w:val="2AACB8"/>
         </w:rPr>
         <w:t>600</w:t>
       </w:r>
       <w:r>
         <w:rPr>
+          <w:rFonts w:ascii="Garamond" w:hAnsi="Garamond"/>
           <w:color w:val="BCBEC4"/>
         </w:rPr>
         <w:t xml:space="preserve">, </w:t>
       </w:r>
       <w:r>
         <w:rPr>
+          <w:rFonts w:ascii="Garamond" w:hAnsi="Garamond"/>
           <w:color w:val="2AACB8"/>
         </w:rPr>
         <w:t>750</w:t>
       </w:r>
       <w:r>
         <w:rPr>
+          <w:rFonts w:ascii="Garamond" w:hAnsi="Garamond"/>
           <w:color w:val="BCBEC4"/>
         </w:rPr>
         <w:t xml:space="preserve">, </w:t>
       </w:r>
       <w:r>
         <w:rPr>
+          <w:rFonts w:ascii="Garamond" w:hAnsi="Garamond"/>
           <w:color w:val="2AACB8"/>
         </w:rPr>
         <w:t>800</w:t>
       </w:r>
       <w:r>
         <w:rPr>
+          <w:rFonts w:ascii="Garamond" w:hAnsi="Garamond"/>
           <w:color w:val="BCBEC4"/>
         </w:rPr>
         <w:t xml:space="preserve">, </w:t>
       </w:r>
       <w:r>
         <w:rPr>
+          <w:rFonts w:ascii="Garamond" w:hAnsi="Garamond"/>
           <w:color w:val="2AACB8"/>
         </w:rPr>
         <w:t>1200</w:t>
       </w:r>
       <w:r>
         <w:rPr>
+          <w:rFonts w:ascii="Garamond" w:hAnsi="Garamond"/>
           <w:color w:val="BCBEC4"/>
         </w:rPr>
         <w:t xml:space="preserve">, </w:t>
       </w:r>
       <w:r>
         <w:rPr>
+          <w:rFonts w:ascii="Garamond" w:hAnsi="Garamond"/>
           <w:color w:val="2AACB8"/>
         </w:rPr>
         <w:t>1600</w:t>
       </w:r>
       <w:r>
         <w:rPr>
+          <w:rFonts w:ascii="Garamond" w:hAnsi="Garamond"/>
           <w:color w:val="BCBEC4"/>
         </w:rPr>
         <w:t xml:space="preserve">, </w:t>
       </w:r>
       <w:r>
         <w:rPr>
+          <w:rFonts w:ascii="Garamond" w:hAnsi="Garamond"/>
           <w:color w:val="2AACB8"/>
         </w:rPr>
         <w:t>1800</w:t>
       </w:r>
       <w:r>
         <w:rPr>
+          <w:rFonts w:ascii="Garamond" w:hAnsi="Garamond"/>
           <w:color w:val="BCBEC4"/>
         </w:rPr>
         <w:t xml:space="preserve">, </w:t>
       </w:r>
       <w:r>
         <w:rPr>
+          <w:rFonts w:ascii="Garamond" w:hAnsi="Garamond"/>
           <w:color w:val="2AACB8"/>
         </w:rPr>
         <w:t>2200</w:t>
       </w:r>
       <w:r>
         <w:rPr>
+          <w:rFonts w:ascii="Garamond" w:hAnsi="Garamond"/>
           <w:color w:val="BCBEC4"/>
         </w:rPr>
         <w:t xml:space="preserve">, </w:t>
       </w:r>
       <w:r>
         <w:rPr>
+          <w:rFonts w:ascii="Garamond" w:hAnsi="Garamond"/>
           <w:color w:val="2AACB8"/>
         </w:rPr>
         <w:t>2400</w:t>
       </w:r>
       <w:r>
         <w:rPr>
+          <w:rFonts w:ascii="Garamond" w:hAnsi="Garamond"/>
           <w:color w:val="BCBEC4"/>
         </w:rPr>
         <w:t xml:space="preserve">, </w:t>
       </w:r>
       <w:r>
         <w:rPr>
+          <w:rFonts w:ascii="Garamond" w:hAnsi="Garamond"/>
           <w:color w:val="2AACB8"/>
         </w:rPr>
         <w:t>4000</w:t>
       </w:r>
       <w:r>
         <w:rPr>
+          <w:rFonts w:ascii="Garamond" w:hAnsi="Garamond"/>
           <w:color w:val="BCBEC4"/>
         </w:rPr>
         <w:t xml:space="preserve">, </w:t>
       </w:r>
       <w:r>
         <w:rPr>
+          <w:rFonts w:ascii="Garamond" w:hAnsi="Garamond"/>
           <w:color w:val="2AACB8"/>
         </w:rPr>
         <w:t>6000</w:t>
       </w:r>
       <w:r>
         <w:rPr>
+          <w:rFonts w:ascii="Garamond" w:hAnsi="Garamond"/>
           <w:color w:val="BCBEC4"/>
         </w:rPr>
         <w:t xml:space="preserve">, </w:t>
       </w:r>
       <w:r>
         <w:rPr>
+          <w:rFonts w:ascii="Garamond" w:hAnsi="Garamond"/>
           <w:color w:val="2AACB8"/>
         </w:rPr>
         <w:t>8000</w:t>
@@ -1078,6 +1299,7 @@
       <w:proofErr w:type="gramStart"/>
       <w:r>
         <w:rPr>
+          <w:rFonts w:ascii="Garamond" w:hAnsi="Garamond"/>
           <w:color w:val="BCBEC4"/>
         </w:rPr>
         <w:t>};</w:t>
@@ -1087,14 +1309,17 @@
     <w:p>
       <w:pPr>
         <w:ind w:left="1080"/>
+        <w:rPr>
+          <w:rFonts w:ascii="Garamond" w:hAnsi="Garamond"/>
+        </w:rPr>
       </w:pPr>
     </w:p>
     <w:p>
       <w:pPr>
-        <w:pStyle w:val="Heading2"/>
+        <w:pStyle w:val="Heading3"/>
         <w:numPr>
           <w:ilvl w:val="1"/>
-          <w:numId w:val="2"/>
+          <w:numId w:val="4"/>
         </w:numPr>
       </w:pPr>
       <w:r>
@@ -1105,13 +1330,13 @@
       <w:pPr>
         <w:ind w:left="1080"/>
         <w:rPr>
-          <w:rFonts w:ascii="Aptos" w:hAnsi="Aptos" w:cs="Segoe UI"/>
+          <w:rFonts w:ascii="Garamond" w:hAnsi="Garamond" w:cs="Segoe UI"/>
           <w:spacing w:val="1"/>
         </w:rPr>
       </w:pPr>
       <w:r>
         <w:rPr>
-          <w:rFonts w:ascii="Aptos" w:hAnsi="Aptos" w:cs="Segoe UI"/>
+          <w:rFonts w:ascii="Garamond" w:hAnsi="Garamond" w:cs="Segoe UI"/>
           <w:spacing w:val="1"/>
         </w:rPr>
         <w:t>Theoretical time complexities (such as </w:t>
@@ -1119,7 +1344,7 @@
       <w:r>
         <w:rPr>
           <w:rStyle w:val="katex-mathml"/>
-          <w:rFonts w:ascii="Aptos" w:hAnsi="Aptos"/>
+          <w:rFonts w:ascii="Garamond" w:hAnsi="Garamond"/>
           <w:spacing w:val="1"/>
           <w:bdr w:val="none" w:sz="0" w:space="0" w:color="auto" w:frame="1"/>
         </w:rPr>
@@ -1128,7 +1353,7 @@
       <w:r>
         <w:rPr>
           <w:rStyle w:val="katex-mathml"/>
-          <w:rFonts w:ascii="Aptos" w:hAnsi="Aptos"/>
+          <w:rFonts w:ascii="Garamond" w:hAnsi="Garamond"/>
           <w:spacing w:val="1"/>
           <w:bdr w:val="none" w:sz="0" w:space="0" w:color="auto" w:frame="1"/>
           <w:vertAlign w:val="superscript"/>
@@ -1137,7 +1362,7 @@
       </w:r>
       <w:r>
         <w:rPr>
-          <w:rFonts w:ascii="Aptos" w:hAnsi="Aptos" w:cs="Segoe UI"/>
+          <w:rFonts w:ascii="Garamond" w:hAnsi="Garamond" w:cs="Segoe UI"/>
           <w:spacing w:val="1"/>
         </w:rPr>
         <w:t>) do not have physical units, while experimental times are measured in nanoseconds. To visually and quantitatively compare them on the same plot, we adjust (or normalize) the theoretical values with a scaling constant. </w:t>
@@ -1146,21 +1371,22 @@
     <w:p>
       <w:pPr>
         <w:ind w:left="1080"/>
-      </w:pPr>
-      <w:r>
+        <w:rPr>
+          <w:rFonts w:ascii="Garamond" w:hAnsi="Garamond"/>
+        </w:rPr>
+      </w:pPr>
+      <w:r>
+        <w:rPr>
+          <w:rFonts w:ascii="Garamond" w:hAnsi="Garamond"/>
+        </w:rPr>
         <w:t>Using n = 2400 as the reference point, we calculate the scaling constant by dividing the experimental time at the reference point by the corresponding theoretical value.</w:t>
       </w:r>
     </w:p>
     <w:p>
       <w:pPr>
         <w:ind w:left="1080"/>
-      </w:pPr>
-    </w:p>
-    <w:p>
-      <w:pPr>
-        <w:ind w:left="1080"/>
-        <w:rPr>
-          <w:rFonts w:eastAsiaTheme="minorEastAsia"/>
+        <w:rPr>
+          <w:rFonts w:ascii="Garamond" w:eastAsiaTheme="minorEastAsia" w:hAnsi="Garamond"/>
         </w:rPr>
       </w:pPr>
       <m:oMathPara>
@@ -1169,7 +1395,6 @@
             <w:rPr>
               <w:rFonts w:ascii="Cambria Math" w:hAnsi="Cambria Math"/>
             </w:rPr>
-            <w:lastRenderedPageBreak/>
             <m:t>Scaling Constant =</m:t>
           </m:r>
           <m:f>
@@ -1205,12 +1430,12 @@
       <w:pPr>
         <w:ind w:left="1080"/>
         <w:rPr>
-          <w:rFonts w:eastAsiaTheme="minorEastAsia"/>
-        </w:rPr>
-      </w:pPr>
-      <w:r>
-        <w:rPr>
-          <w:rFonts w:eastAsiaTheme="minorEastAsia"/>
+          <w:rFonts w:ascii="Garamond" w:eastAsiaTheme="minorEastAsia" w:hAnsi="Garamond"/>
+        </w:rPr>
+      </w:pPr>
+      <w:r>
+        <w:rPr>
+          <w:rFonts w:ascii="Garamond" w:eastAsiaTheme="minorEastAsia" w:hAnsi="Garamond"/>
         </w:rPr>
         <w:t xml:space="preserve">In this analysis, the scaling constant is approximately </w:t>
       </w:r>
@@ -1252,14 +1477,23 @@
     <w:p>
       <w:pPr>
         <w:ind w:left="1080"/>
-      </w:pPr>
-      <w:r>
+        <w:rPr>
+          <w:rFonts w:ascii="Garamond" w:hAnsi="Garamond"/>
+        </w:rPr>
+      </w:pPr>
+      <w:r>
+        <w:rPr>
+          <w:rFonts w:ascii="Garamond" w:hAnsi="Garamond"/>
+        </w:rPr>
         <w:t>Then, we apply the scaling constant to all the theoretical values.</w:t>
       </w:r>
     </w:p>
     <w:p>
       <w:pPr>
         <w:ind w:left="1080"/>
+        <w:rPr>
+          <w:rFonts w:ascii="Garamond" w:hAnsi="Garamond"/>
+        </w:rPr>
       </w:pPr>
       <m:oMathPara>
         <m:oMath>
@@ -1280,10 +1514,10 @@
     </w:p>
     <w:p>
       <w:pPr>
-        <w:pStyle w:val="Heading2"/>
+        <w:pStyle w:val="Heading3"/>
         <w:numPr>
           <w:ilvl w:val="1"/>
-          <w:numId w:val="2"/>
+          <w:numId w:val="4"/>
         </w:numPr>
       </w:pPr>
       <w:r>
@@ -1327,15 +1561,15 @@
             <w:pPr>
               <w:spacing w:after="0" w:line="240" w:lineRule="auto"/>
               <w:rPr>
-                <w:rFonts w:ascii="Aptos Narrow" w:eastAsia="Times New Roman" w:hAnsi="Aptos Narrow" w:cs="Times New Roman"/>
-                <w:color w:val="000000"/>
-                <w:kern w:val="0"/>
-                <w14:ligatures w14:val="none"/>
-              </w:rPr>
-            </w:pPr>
-            <w:r>
-              <w:rPr>
-                <w:rFonts w:ascii="Aptos Narrow" w:eastAsia="Times New Roman" w:hAnsi="Aptos Narrow" w:cs="Times New Roman"/>
+                <w:rFonts w:ascii="Garamond" w:eastAsia="Times New Roman" w:hAnsi="Garamond" w:cs="Times New Roman"/>
+                <w:color w:val="000000"/>
+                <w:kern w:val="0"/>
+                <w14:ligatures w14:val="none"/>
+              </w:rPr>
+            </w:pPr>
+            <w:r>
+              <w:rPr>
+                <w:rFonts w:ascii="Garamond" w:eastAsia="Times New Roman" w:hAnsi="Garamond" w:cs="Times New Roman"/>
                 <w:color w:val="000000"/>
                 <w:kern w:val="0"/>
                 <w14:ligatures w14:val="none"/>
@@ -1361,15 +1595,15 @@
             <w:pPr>
               <w:spacing w:after="0" w:line="240" w:lineRule="auto"/>
               <w:rPr>
-                <w:rFonts w:ascii="Aptos Narrow" w:eastAsia="Times New Roman" w:hAnsi="Aptos Narrow" w:cs="Times New Roman"/>
-                <w:color w:val="000000"/>
-                <w:kern w:val="0"/>
-                <w14:ligatures w14:val="none"/>
-              </w:rPr>
-            </w:pPr>
-            <w:r>
-              <w:rPr>
-                <w:rFonts w:ascii="Aptos Narrow" w:eastAsia="Times New Roman" w:hAnsi="Aptos Narrow" w:cs="Times New Roman"/>
+                <w:rFonts w:ascii="Garamond" w:eastAsia="Times New Roman" w:hAnsi="Garamond" w:cs="Times New Roman"/>
+                <w:color w:val="000000"/>
+                <w:kern w:val="0"/>
+                <w14:ligatures w14:val="none"/>
+              </w:rPr>
+            </w:pPr>
+            <w:r>
+              <w:rPr>
+                <w:rFonts w:ascii="Garamond" w:eastAsia="Times New Roman" w:hAnsi="Garamond" w:cs="Times New Roman"/>
                 <w:color w:val="000000"/>
                 <w:kern w:val="0"/>
                 <w14:ligatures w14:val="none"/>
@@ -1379,21 +1613,12 @@
             <w:proofErr w:type="spellStart"/>
             <w:r>
               <w:rPr>
-                <w:rFonts w:ascii="Aptos Narrow" w:eastAsia="Times New Roman" w:hAnsi="Aptos Narrow" w:cs="Times New Roman"/>
-                <w:color w:val="000000"/>
-                <w:kern w:val="0"/>
-                <w14:ligatures w14:val="none"/>
-              </w:rPr>
-              <w:t>experimental_</w:t>
-            </w:r>
-            <w:r>
-              <w:rPr>
-                <w:rFonts w:ascii="Aptos Narrow" w:eastAsia="Times New Roman" w:hAnsi="Aptos Narrow" w:cs="Times New Roman"/>
-                <w:color w:val="000000"/>
-                <w:kern w:val="0"/>
-                <w14:ligatures w14:val="none"/>
-              </w:rPr>
-              <w:t>time_ns</w:t>
+                <w:rFonts w:ascii="Garamond" w:eastAsia="Times New Roman" w:hAnsi="Garamond" w:cs="Times New Roman"/>
+                <w:color w:val="000000"/>
+                <w:kern w:val="0"/>
+                <w14:ligatures w14:val="none"/>
+              </w:rPr>
+              <w:t>experimental_time_ns</w:t>
             </w:r>
             <w:proofErr w:type="spellEnd"/>
           </w:p>
@@ -1415,15 +1640,15 @@
             <w:pPr>
               <w:spacing w:after="0" w:line="240" w:lineRule="auto"/>
               <w:rPr>
-                <w:rFonts w:ascii="Aptos Narrow" w:eastAsia="Times New Roman" w:hAnsi="Aptos Narrow" w:cs="Times New Roman"/>
-                <w:color w:val="000000"/>
-                <w:kern w:val="0"/>
-                <w14:ligatures w14:val="none"/>
-              </w:rPr>
-            </w:pPr>
-            <w:r>
-              <w:rPr>
-                <w:rFonts w:ascii="Aptos Narrow" w:eastAsia="Times New Roman" w:hAnsi="Aptos Narrow" w:cs="Times New Roman"/>
+                <w:rFonts w:ascii="Garamond" w:eastAsia="Times New Roman" w:hAnsi="Garamond" w:cs="Times New Roman"/>
+                <w:color w:val="000000"/>
+                <w:kern w:val="0"/>
+                <w14:ligatures w14:val="none"/>
+              </w:rPr>
+            </w:pPr>
+            <w:r>
+              <w:rPr>
+                <w:rFonts w:ascii="Garamond" w:eastAsia="Times New Roman" w:hAnsi="Garamond" w:cs="Times New Roman"/>
                 <w:color w:val="000000"/>
                 <w:kern w:val="0"/>
                 <w14:ligatures w14:val="none"/>
@@ -1433,7 +1658,7 @@
             <w:proofErr w:type="spellStart"/>
             <w:r>
               <w:rPr>
-                <w:rFonts w:ascii="Aptos Narrow" w:eastAsia="Times New Roman" w:hAnsi="Aptos Narrow" w:cs="Times New Roman"/>
+                <w:rFonts w:ascii="Garamond" w:eastAsia="Times New Roman" w:hAnsi="Garamond" w:cs="Times New Roman"/>
                 <w:color w:val="000000"/>
                 <w:kern w:val="0"/>
                 <w14:ligatures w14:val="none"/>
@@ -1460,15 +1685,15 @@
             <w:pPr>
               <w:spacing w:after="0" w:line="240" w:lineRule="auto"/>
               <w:rPr>
-                <w:rFonts w:ascii="Aptos Narrow" w:eastAsia="Times New Roman" w:hAnsi="Aptos Narrow" w:cs="Times New Roman"/>
-                <w:color w:val="000000"/>
-                <w:kern w:val="0"/>
-                <w14:ligatures w14:val="none"/>
-              </w:rPr>
-            </w:pPr>
-            <w:r>
-              <w:rPr>
-                <w:rFonts w:ascii="Aptos Narrow" w:eastAsia="Times New Roman" w:hAnsi="Aptos Narrow" w:cs="Times New Roman"/>
+                <w:rFonts w:ascii="Garamond" w:eastAsia="Times New Roman" w:hAnsi="Garamond" w:cs="Times New Roman"/>
+                <w:color w:val="000000"/>
+                <w:kern w:val="0"/>
+                <w14:ligatures w14:val="none"/>
+              </w:rPr>
+            </w:pPr>
+            <w:r>
+              <w:rPr>
+                <w:rFonts w:ascii="Garamond" w:eastAsia="Times New Roman" w:hAnsi="Garamond" w:cs="Times New Roman"/>
                 <w:color w:val="000000"/>
                 <w:kern w:val="0"/>
                 <w14:ligatures w14:val="none"/>
@@ -1478,7 +1703,7 @@
             <w:proofErr w:type="spellStart"/>
             <w:r>
               <w:rPr>
-                <w:rFonts w:ascii="Aptos Narrow" w:eastAsia="Times New Roman" w:hAnsi="Aptos Narrow" w:cs="Times New Roman"/>
+                <w:rFonts w:ascii="Garamond" w:eastAsia="Times New Roman" w:hAnsi="Garamond" w:cs="Times New Roman"/>
                 <w:color w:val="000000"/>
                 <w:kern w:val="0"/>
                 <w14:ligatures w14:val="none"/>
@@ -1513,15 +1738,15 @@
               <w:spacing w:after="0" w:line="240" w:lineRule="auto"/>
               <w:jc w:val="right"/>
               <w:rPr>
-                <w:rFonts w:ascii="Aptos Narrow" w:eastAsia="Times New Roman" w:hAnsi="Aptos Narrow" w:cs="Times New Roman"/>
-                <w:color w:val="000000"/>
-                <w:kern w:val="0"/>
-                <w14:ligatures w14:val="none"/>
-              </w:rPr>
-            </w:pPr>
-            <w:r>
-              <w:rPr>
-                <w:rFonts w:ascii="Aptos Narrow" w:eastAsia="Times New Roman" w:hAnsi="Aptos Narrow" w:cs="Times New Roman"/>
+                <w:rFonts w:ascii="Garamond" w:eastAsia="Times New Roman" w:hAnsi="Garamond" w:cs="Times New Roman"/>
+                <w:color w:val="000000"/>
+                <w:kern w:val="0"/>
+                <w14:ligatures w14:val="none"/>
+              </w:rPr>
+            </w:pPr>
+            <w:r>
+              <w:rPr>
+                <w:rFonts w:ascii="Garamond" w:eastAsia="Times New Roman" w:hAnsi="Garamond" w:cs="Times New Roman"/>
                 <w:color w:val="000000"/>
                 <w:kern w:val="0"/>
                 <w14:ligatures w14:val="none"/>
@@ -1548,15 +1773,15 @@
               <w:spacing w:after="0" w:line="240" w:lineRule="auto"/>
               <w:jc w:val="right"/>
               <w:rPr>
-                <w:rFonts w:ascii="Aptos Narrow" w:eastAsia="Times New Roman" w:hAnsi="Aptos Narrow" w:cs="Times New Roman"/>
-                <w:color w:val="000000"/>
-                <w:kern w:val="0"/>
-                <w14:ligatures w14:val="none"/>
-              </w:rPr>
-            </w:pPr>
-            <w:r>
-              <w:rPr>
-                <w:rFonts w:ascii="Aptos Narrow" w:eastAsia="Times New Roman" w:hAnsi="Aptos Narrow" w:cs="Times New Roman"/>
+                <w:rFonts w:ascii="Garamond" w:eastAsia="Times New Roman" w:hAnsi="Garamond" w:cs="Times New Roman"/>
+                <w:color w:val="000000"/>
+                <w:kern w:val="0"/>
+                <w14:ligatures w14:val="none"/>
+              </w:rPr>
+            </w:pPr>
+            <w:r>
+              <w:rPr>
+                <w:rFonts w:ascii="Garamond" w:eastAsia="Times New Roman" w:hAnsi="Garamond" w:cs="Times New Roman"/>
                 <w:color w:val="000000"/>
                 <w:kern w:val="0"/>
                 <w14:ligatures w14:val="none"/>
@@ -1583,15 +1808,15 @@
               <w:spacing w:after="0" w:line="240" w:lineRule="auto"/>
               <w:jc w:val="right"/>
               <w:rPr>
-                <w:rFonts w:ascii="Aptos Narrow" w:eastAsia="Times New Roman" w:hAnsi="Aptos Narrow" w:cs="Times New Roman"/>
-                <w:color w:val="000000"/>
-                <w:kern w:val="0"/>
-                <w14:ligatures w14:val="none"/>
-              </w:rPr>
-            </w:pPr>
-            <w:r>
-              <w:rPr>
-                <w:rFonts w:ascii="Aptos Narrow" w:eastAsia="Times New Roman" w:hAnsi="Aptos Narrow" w:cs="Times New Roman"/>
+                <w:rFonts w:ascii="Garamond" w:eastAsia="Times New Roman" w:hAnsi="Garamond" w:cs="Times New Roman"/>
+                <w:color w:val="000000"/>
+                <w:kern w:val="0"/>
+                <w14:ligatures w14:val="none"/>
+              </w:rPr>
+            </w:pPr>
+            <w:r>
+              <w:rPr>
+                <w:rFonts w:ascii="Garamond" w:eastAsia="Times New Roman" w:hAnsi="Garamond" w:cs="Times New Roman"/>
                 <w:color w:val="000000"/>
                 <w:kern w:val="0"/>
                 <w14:ligatures w14:val="none"/>
@@ -1617,15 +1842,15 @@
             <w:pPr>
               <w:spacing w:after="0" w:line="240" w:lineRule="auto"/>
               <w:rPr>
-                <w:rFonts w:ascii="Aptos Narrow" w:eastAsia="Times New Roman" w:hAnsi="Aptos Narrow" w:cs="Times New Roman"/>
-                <w:color w:val="000000"/>
-                <w:kern w:val="0"/>
-                <w14:ligatures w14:val="none"/>
-              </w:rPr>
-            </w:pPr>
-            <w:r>
-              <w:rPr>
-                <w:rFonts w:ascii="Aptos Narrow" w:eastAsia="Times New Roman" w:hAnsi="Aptos Narrow" w:cs="Times New Roman"/>
+                <w:rFonts w:ascii="Garamond" w:eastAsia="Times New Roman" w:hAnsi="Garamond" w:cs="Times New Roman"/>
+                <w:color w:val="000000"/>
+                <w:kern w:val="0"/>
+                <w14:ligatures w14:val="none"/>
+              </w:rPr>
+            </w:pPr>
+            <w:r>
+              <w:rPr>
+                <w:rFonts w:ascii="Garamond" w:eastAsia="Times New Roman" w:hAnsi="Garamond" w:cs="Times New Roman"/>
                 <w:color w:val="000000"/>
                 <w:kern w:val="0"/>
                 <w14:ligatures w14:val="none"/>
@@ -1659,15 +1884,15 @@
               <w:spacing w:after="0" w:line="240" w:lineRule="auto"/>
               <w:jc w:val="right"/>
               <w:rPr>
-                <w:rFonts w:ascii="Aptos Narrow" w:eastAsia="Times New Roman" w:hAnsi="Aptos Narrow" w:cs="Times New Roman"/>
-                <w:color w:val="000000"/>
-                <w:kern w:val="0"/>
-                <w14:ligatures w14:val="none"/>
-              </w:rPr>
-            </w:pPr>
-            <w:r>
-              <w:rPr>
-                <w:rFonts w:ascii="Aptos Narrow" w:eastAsia="Times New Roman" w:hAnsi="Aptos Narrow" w:cs="Times New Roman"/>
+                <w:rFonts w:ascii="Garamond" w:eastAsia="Times New Roman" w:hAnsi="Garamond" w:cs="Times New Roman"/>
+                <w:color w:val="000000"/>
+                <w:kern w:val="0"/>
+                <w14:ligatures w14:val="none"/>
+              </w:rPr>
+            </w:pPr>
+            <w:r>
+              <w:rPr>
+                <w:rFonts w:ascii="Garamond" w:eastAsia="Times New Roman" w:hAnsi="Garamond" w:cs="Times New Roman"/>
                 <w:color w:val="000000"/>
                 <w:kern w:val="0"/>
                 <w14:ligatures w14:val="none"/>
@@ -1694,15 +1919,15 @@
               <w:spacing w:after="0" w:line="240" w:lineRule="auto"/>
               <w:jc w:val="right"/>
               <w:rPr>
-                <w:rFonts w:ascii="Aptos Narrow" w:eastAsia="Times New Roman" w:hAnsi="Aptos Narrow" w:cs="Times New Roman"/>
-                <w:color w:val="000000"/>
-                <w:kern w:val="0"/>
-                <w14:ligatures w14:val="none"/>
-              </w:rPr>
-            </w:pPr>
-            <w:r>
-              <w:rPr>
-                <w:rFonts w:ascii="Aptos Narrow" w:eastAsia="Times New Roman" w:hAnsi="Aptos Narrow" w:cs="Times New Roman"/>
+                <w:rFonts w:ascii="Garamond" w:eastAsia="Times New Roman" w:hAnsi="Garamond" w:cs="Times New Roman"/>
+                <w:color w:val="000000"/>
+                <w:kern w:val="0"/>
+                <w14:ligatures w14:val="none"/>
+              </w:rPr>
+            </w:pPr>
+            <w:r>
+              <w:rPr>
+                <w:rFonts w:ascii="Garamond" w:eastAsia="Times New Roman" w:hAnsi="Garamond" w:cs="Times New Roman"/>
                 <w:color w:val="000000"/>
                 <w:kern w:val="0"/>
                 <w14:ligatures w14:val="none"/>
@@ -1729,15 +1954,15 @@
               <w:spacing w:after="0" w:line="240" w:lineRule="auto"/>
               <w:jc w:val="right"/>
               <w:rPr>
-                <w:rFonts w:ascii="Aptos Narrow" w:eastAsia="Times New Roman" w:hAnsi="Aptos Narrow" w:cs="Times New Roman"/>
-                <w:color w:val="000000"/>
-                <w:kern w:val="0"/>
-                <w14:ligatures w14:val="none"/>
-              </w:rPr>
-            </w:pPr>
-            <w:r>
-              <w:rPr>
-                <w:rFonts w:ascii="Aptos Narrow" w:eastAsia="Times New Roman" w:hAnsi="Aptos Narrow" w:cs="Times New Roman"/>
+                <w:rFonts w:ascii="Garamond" w:eastAsia="Times New Roman" w:hAnsi="Garamond" w:cs="Times New Roman"/>
+                <w:color w:val="000000"/>
+                <w:kern w:val="0"/>
+                <w14:ligatures w14:val="none"/>
+              </w:rPr>
+            </w:pPr>
+            <w:r>
+              <w:rPr>
+                <w:rFonts w:ascii="Garamond" w:eastAsia="Times New Roman" w:hAnsi="Garamond" w:cs="Times New Roman"/>
                 <w:color w:val="000000"/>
                 <w:kern w:val="0"/>
                 <w14:ligatures w14:val="none"/>
@@ -1763,15 +1988,15 @@
             <w:pPr>
               <w:spacing w:after="0" w:line="240" w:lineRule="auto"/>
               <w:rPr>
-                <w:rFonts w:ascii="Aptos Narrow" w:eastAsia="Times New Roman" w:hAnsi="Aptos Narrow" w:cs="Times New Roman"/>
-                <w:color w:val="000000"/>
-                <w:kern w:val="0"/>
-                <w14:ligatures w14:val="none"/>
-              </w:rPr>
-            </w:pPr>
-            <w:r>
-              <w:rPr>
-                <w:rFonts w:ascii="Aptos Narrow" w:eastAsia="Times New Roman" w:hAnsi="Aptos Narrow" w:cs="Times New Roman"/>
+                <w:rFonts w:ascii="Garamond" w:eastAsia="Times New Roman" w:hAnsi="Garamond" w:cs="Times New Roman"/>
+                <w:color w:val="000000"/>
+                <w:kern w:val="0"/>
+                <w14:ligatures w14:val="none"/>
+              </w:rPr>
+            </w:pPr>
+            <w:r>
+              <w:rPr>
+                <w:rFonts w:ascii="Garamond" w:eastAsia="Times New Roman" w:hAnsi="Garamond" w:cs="Times New Roman"/>
                 <w:color w:val="000000"/>
                 <w:kern w:val="0"/>
                 <w14:ligatures w14:val="none"/>
@@ -1805,15 +2030,15 @@
               <w:spacing w:after="0" w:line="240" w:lineRule="auto"/>
               <w:jc w:val="right"/>
               <w:rPr>
-                <w:rFonts w:ascii="Aptos Narrow" w:eastAsia="Times New Roman" w:hAnsi="Aptos Narrow" w:cs="Times New Roman"/>
-                <w:color w:val="000000"/>
-                <w:kern w:val="0"/>
-                <w14:ligatures w14:val="none"/>
-              </w:rPr>
-            </w:pPr>
-            <w:r>
-              <w:rPr>
-                <w:rFonts w:ascii="Aptos Narrow" w:eastAsia="Times New Roman" w:hAnsi="Aptos Narrow" w:cs="Times New Roman"/>
+                <w:rFonts w:ascii="Garamond" w:eastAsia="Times New Roman" w:hAnsi="Garamond" w:cs="Times New Roman"/>
+                <w:color w:val="000000"/>
+                <w:kern w:val="0"/>
+                <w14:ligatures w14:val="none"/>
+              </w:rPr>
+            </w:pPr>
+            <w:r>
+              <w:rPr>
+                <w:rFonts w:ascii="Garamond" w:eastAsia="Times New Roman" w:hAnsi="Garamond" w:cs="Times New Roman"/>
                 <w:color w:val="000000"/>
                 <w:kern w:val="0"/>
                 <w14:ligatures w14:val="none"/>
@@ -1840,15 +2065,15 @@
               <w:spacing w:after="0" w:line="240" w:lineRule="auto"/>
               <w:jc w:val="right"/>
               <w:rPr>
-                <w:rFonts w:ascii="Aptos Narrow" w:eastAsia="Times New Roman" w:hAnsi="Aptos Narrow" w:cs="Times New Roman"/>
-                <w:color w:val="000000"/>
-                <w:kern w:val="0"/>
-                <w14:ligatures w14:val="none"/>
-              </w:rPr>
-            </w:pPr>
-            <w:r>
-              <w:rPr>
-                <w:rFonts w:ascii="Aptos Narrow" w:eastAsia="Times New Roman" w:hAnsi="Aptos Narrow" w:cs="Times New Roman"/>
+                <w:rFonts w:ascii="Garamond" w:eastAsia="Times New Roman" w:hAnsi="Garamond" w:cs="Times New Roman"/>
+                <w:color w:val="000000"/>
+                <w:kern w:val="0"/>
+                <w14:ligatures w14:val="none"/>
+              </w:rPr>
+            </w:pPr>
+            <w:r>
+              <w:rPr>
+                <w:rFonts w:ascii="Garamond" w:eastAsia="Times New Roman" w:hAnsi="Garamond" w:cs="Times New Roman"/>
                 <w:color w:val="000000"/>
                 <w:kern w:val="0"/>
                 <w14:ligatures w14:val="none"/>
@@ -1875,15 +2100,15 @@
               <w:spacing w:after="0" w:line="240" w:lineRule="auto"/>
               <w:jc w:val="right"/>
               <w:rPr>
-                <w:rFonts w:ascii="Aptos Narrow" w:eastAsia="Times New Roman" w:hAnsi="Aptos Narrow" w:cs="Times New Roman"/>
-                <w:color w:val="000000"/>
-                <w:kern w:val="0"/>
-                <w14:ligatures w14:val="none"/>
-              </w:rPr>
-            </w:pPr>
-            <w:r>
-              <w:rPr>
-                <w:rFonts w:ascii="Aptos Narrow" w:eastAsia="Times New Roman" w:hAnsi="Aptos Narrow" w:cs="Times New Roman"/>
+                <w:rFonts w:ascii="Garamond" w:eastAsia="Times New Roman" w:hAnsi="Garamond" w:cs="Times New Roman"/>
+                <w:color w:val="000000"/>
+                <w:kern w:val="0"/>
+                <w14:ligatures w14:val="none"/>
+              </w:rPr>
+            </w:pPr>
+            <w:r>
+              <w:rPr>
+                <w:rFonts w:ascii="Garamond" w:eastAsia="Times New Roman" w:hAnsi="Garamond" w:cs="Times New Roman"/>
                 <w:color w:val="000000"/>
                 <w:kern w:val="0"/>
                 <w14:ligatures w14:val="none"/>
@@ -1909,15 +2134,15 @@
             <w:pPr>
               <w:spacing w:after="0" w:line="240" w:lineRule="auto"/>
               <w:rPr>
-                <w:rFonts w:ascii="Aptos Narrow" w:eastAsia="Times New Roman" w:hAnsi="Aptos Narrow" w:cs="Times New Roman"/>
-                <w:color w:val="000000"/>
-                <w:kern w:val="0"/>
-                <w14:ligatures w14:val="none"/>
-              </w:rPr>
-            </w:pPr>
-            <w:r>
-              <w:rPr>
-                <w:rFonts w:ascii="Aptos Narrow" w:eastAsia="Times New Roman" w:hAnsi="Aptos Narrow" w:cs="Times New Roman"/>
+                <w:rFonts w:ascii="Garamond" w:eastAsia="Times New Roman" w:hAnsi="Garamond" w:cs="Times New Roman"/>
+                <w:color w:val="000000"/>
+                <w:kern w:val="0"/>
+                <w14:ligatures w14:val="none"/>
+              </w:rPr>
+            </w:pPr>
+            <w:r>
+              <w:rPr>
+                <w:rFonts w:ascii="Garamond" w:eastAsia="Times New Roman" w:hAnsi="Garamond" w:cs="Times New Roman"/>
                 <w:color w:val="000000"/>
                 <w:kern w:val="0"/>
                 <w14:ligatures w14:val="none"/>
@@ -1951,15 +2176,15 @@
               <w:spacing w:after="0" w:line="240" w:lineRule="auto"/>
               <w:jc w:val="right"/>
               <w:rPr>
-                <w:rFonts w:ascii="Aptos Narrow" w:eastAsia="Times New Roman" w:hAnsi="Aptos Narrow" w:cs="Times New Roman"/>
-                <w:color w:val="000000"/>
-                <w:kern w:val="0"/>
-                <w14:ligatures w14:val="none"/>
-              </w:rPr>
-            </w:pPr>
-            <w:r>
-              <w:rPr>
-                <w:rFonts w:ascii="Aptos Narrow" w:eastAsia="Times New Roman" w:hAnsi="Aptos Narrow" w:cs="Times New Roman"/>
+                <w:rFonts w:ascii="Garamond" w:eastAsia="Times New Roman" w:hAnsi="Garamond" w:cs="Times New Roman"/>
+                <w:color w:val="000000"/>
+                <w:kern w:val="0"/>
+                <w14:ligatures w14:val="none"/>
+              </w:rPr>
+            </w:pPr>
+            <w:r>
+              <w:rPr>
+                <w:rFonts w:ascii="Garamond" w:eastAsia="Times New Roman" w:hAnsi="Garamond" w:cs="Times New Roman"/>
                 <w:color w:val="000000"/>
                 <w:kern w:val="0"/>
                 <w14:ligatures w14:val="none"/>
@@ -1986,15 +2211,15 @@
               <w:spacing w:after="0" w:line="240" w:lineRule="auto"/>
               <w:jc w:val="right"/>
               <w:rPr>
-                <w:rFonts w:ascii="Aptos Narrow" w:eastAsia="Times New Roman" w:hAnsi="Aptos Narrow" w:cs="Times New Roman"/>
-                <w:color w:val="000000"/>
-                <w:kern w:val="0"/>
-                <w14:ligatures w14:val="none"/>
-              </w:rPr>
-            </w:pPr>
-            <w:r>
-              <w:rPr>
-                <w:rFonts w:ascii="Aptos Narrow" w:eastAsia="Times New Roman" w:hAnsi="Aptos Narrow" w:cs="Times New Roman"/>
+                <w:rFonts w:ascii="Garamond" w:eastAsia="Times New Roman" w:hAnsi="Garamond" w:cs="Times New Roman"/>
+                <w:color w:val="000000"/>
+                <w:kern w:val="0"/>
+                <w14:ligatures w14:val="none"/>
+              </w:rPr>
+            </w:pPr>
+            <w:r>
+              <w:rPr>
+                <w:rFonts w:ascii="Garamond" w:eastAsia="Times New Roman" w:hAnsi="Garamond" w:cs="Times New Roman"/>
                 <w:color w:val="000000"/>
                 <w:kern w:val="0"/>
                 <w14:ligatures w14:val="none"/>
@@ -2021,15 +2246,15 @@
               <w:spacing w:after="0" w:line="240" w:lineRule="auto"/>
               <w:jc w:val="right"/>
               <w:rPr>
-                <w:rFonts w:ascii="Aptos Narrow" w:eastAsia="Times New Roman" w:hAnsi="Aptos Narrow" w:cs="Times New Roman"/>
-                <w:color w:val="000000"/>
-                <w:kern w:val="0"/>
-                <w14:ligatures w14:val="none"/>
-              </w:rPr>
-            </w:pPr>
-            <w:r>
-              <w:rPr>
-                <w:rFonts w:ascii="Aptos Narrow" w:eastAsia="Times New Roman" w:hAnsi="Aptos Narrow" w:cs="Times New Roman"/>
+                <w:rFonts w:ascii="Garamond" w:eastAsia="Times New Roman" w:hAnsi="Garamond" w:cs="Times New Roman"/>
+                <w:color w:val="000000"/>
+                <w:kern w:val="0"/>
+                <w14:ligatures w14:val="none"/>
+              </w:rPr>
+            </w:pPr>
+            <w:r>
+              <w:rPr>
+                <w:rFonts w:ascii="Garamond" w:eastAsia="Times New Roman" w:hAnsi="Garamond" w:cs="Times New Roman"/>
                 <w:color w:val="000000"/>
                 <w:kern w:val="0"/>
                 <w14:ligatures w14:val="none"/>
@@ -2055,15 +2280,15 @@
             <w:pPr>
               <w:spacing w:after="0" w:line="240" w:lineRule="auto"/>
               <w:rPr>
-                <w:rFonts w:ascii="Aptos Narrow" w:eastAsia="Times New Roman" w:hAnsi="Aptos Narrow" w:cs="Times New Roman"/>
-                <w:color w:val="000000"/>
-                <w:kern w:val="0"/>
-                <w14:ligatures w14:val="none"/>
-              </w:rPr>
-            </w:pPr>
-            <w:r>
-              <w:rPr>
-                <w:rFonts w:ascii="Aptos Narrow" w:eastAsia="Times New Roman" w:hAnsi="Aptos Narrow" w:cs="Times New Roman"/>
+                <w:rFonts w:ascii="Garamond" w:eastAsia="Times New Roman" w:hAnsi="Garamond" w:cs="Times New Roman"/>
+                <w:color w:val="000000"/>
+                <w:kern w:val="0"/>
+                <w14:ligatures w14:val="none"/>
+              </w:rPr>
+            </w:pPr>
+            <w:r>
+              <w:rPr>
+                <w:rFonts w:ascii="Garamond" w:eastAsia="Times New Roman" w:hAnsi="Garamond" w:cs="Times New Roman"/>
                 <w:color w:val="000000"/>
                 <w:kern w:val="0"/>
                 <w14:ligatures w14:val="none"/>
@@ -2097,15 +2322,15 @@
               <w:spacing w:after="0" w:line="240" w:lineRule="auto"/>
               <w:jc w:val="right"/>
               <w:rPr>
-                <w:rFonts w:ascii="Aptos Narrow" w:eastAsia="Times New Roman" w:hAnsi="Aptos Narrow" w:cs="Times New Roman"/>
-                <w:color w:val="000000"/>
-                <w:kern w:val="0"/>
-                <w14:ligatures w14:val="none"/>
-              </w:rPr>
-            </w:pPr>
-            <w:r>
-              <w:rPr>
-                <w:rFonts w:ascii="Aptos Narrow" w:eastAsia="Times New Roman" w:hAnsi="Aptos Narrow" w:cs="Times New Roman"/>
+                <w:rFonts w:ascii="Garamond" w:eastAsia="Times New Roman" w:hAnsi="Garamond" w:cs="Times New Roman"/>
+                <w:color w:val="000000"/>
+                <w:kern w:val="0"/>
+                <w14:ligatures w14:val="none"/>
+              </w:rPr>
+            </w:pPr>
+            <w:r>
+              <w:rPr>
+                <w:rFonts w:ascii="Garamond" w:eastAsia="Times New Roman" w:hAnsi="Garamond" w:cs="Times New Roman"/>
                 <w:color w:val="000000"/>
                 <w:kern w:val="0"/>
                 <w14:ligatures w14:val="none"/>
@@ -2132,15 +2357,15 @@
               <w:spacing w:after="0" w:line="240" w:lineRule="auto"/>
               <w:jc w:val="right"/>
               <w:rPr>
-                <w:rFonts w:ascii="Aptos Narrow" w:eastAsia="Times New Roman" w:hAnsi="Aptos Narrow" w:cs="Times New Roman"/>
-                <w:color w:val="000000"/>
-                <w:kern w:val="0"/>
-                <w14:ligatures w14:val="none"/>
-              </w:rPr>
-            </w:pPr>
-            <w:r>
-              <w:rPr>
-                <w:rFonts w:ascii="Aptos Narrow" w:eastAsia="Times New Roman" w:hAnsi="Aptos Narrow" w:cs="Times New Roman"/>
+                <w:rFonts w:ascii="Garamond" w:eastAsia="Times New Roman" w:hAnsi="Garamond" w:cs="Times New Roman"/>
+                <w:color w:val="000000"/>
+                <w:kern w:val="0"/>
+                <w14:ligatures w14:val="none"/>
+              </w:rPr>
+            </w:pPr>
+            <w:r>
+              <w:rPr>
+                <w:rFonts w:ascii="Garamond" w:eastAsia="Times New Roman" w:hAnsi="Garamond" w:cs="Times New Roman"/>
                 <w:color w:val="000000"/>
                 <w:kern w:val="0"/>
                 <w14:ligatures w14:val="none"/>
@@ -2167,15 +2392,15 @@
               <w:spacing w:after="0" w:line="240" w:lineRule="auto"/>
               <w:jc w:val="right"/>
               <w:rPr>
-                <w:rFonts w:ascii="Aptos Narrow" w:eastAsia="Times New Roman" w:hAnsi="Aptos Narrow" w:cs="Times New Roman"/>
-                <w:color w:val="000000"/>
-                <w:kern w:val="0"/>
-                <w14:ligatures w14:val="none"/>
-              </w:rPr>
-            </w:pPr>
-            <w:r>
-              <w:rPr>
-                <w:rFonts w:ascii="Aptos Narrow" w:eastAsia="Times New Roman" w:hAnsi="Aptos Narrow" w:cs="Times New Roman"/>
+                <w:rFonts w:ascii="Garamond" w:eastAsia="Times New Roman" w:hAnsi="Garamond" w:cs="Times New Roman"/>
+                <w:color w:val="000000"/>
+                <w:kern w:val="0"/>
+                <w14:ligatures w14:val="none"/>
+              </w:rPr>
+            </w:pPr>
+            <w:r>
+              <w:rPr>
+                <w:rFonts w:ascii="Garamond" w:eastAsia="Times New Roman" w:hAnsi="Garamond" w:cs="Times New Roman"/>
                 <w:color w:val="000000"/>
                 <w:kern w:val="0"/>
                 <w14:ligatures w14:val="none"/>
@@ -2201,15 +2426,15 @@
             <w:pPr>
               <w:spacing w:after="0" w:line="240" w:lineRule="auto"/>
               <w:rPr>
-                <w:rFonts w:ascii="Aptos Narrow" w:eastAsia="Times New Roman" w:hAnsi="Aptos Narrow" w:cs="Times New Roman"/>
-                <w:color w:val="000000"/>
-                <w:kern w:val="0"/>
-                <w14:ligatures w14:val="none"/>
-              </w:rPr>
-            </w:pPr>
-            <w:r>
-              <w:rPr>
-                <w:rFonts w:ascii="Aptos Narrow" w:eastAsia="Times New Roman" w:hAnsi="Aptos Narrow" w:cs="Times New Roman"/>
+                <w:rFonts w:ascii="Garamond" w:eastAsia="Times New Roman" w:hAnsi="Garamond" w:cs="Times New Roman"/>
+                <w:color w:val="000000"/>
+                <w:kern w:val="0"/>
+                <w14:ligatures w14:val="none"/>
+              </w:rPr>
+            </w:pPr>
+            <w:r>
+              <w:rPr>
+                <w:rFonts w:ascii="Garamond" w:eastAsia="Times New Roman" w:hAnsi="Garamond" w:cs="Times New Roman"/>
                 <w:color w:val="000000"/>
                 <w:kern w:val="0"/>
                 <w14:ligatures w14:val="none"/>
@@ -2243,15 +2468,15 @@
               <w:spacing w:after="0" w:line="240" w:lineRule="auto"/>
               <w:jc w:val="right"/>
               <w:rPr>
-                <w:rFonts w:ascii="Aptos Narrow" w:eastAsia="Times New Roman" w:hAnsi="Aptos Narrow" w:cs="Times New Roman"/>
-                <w:color w:val="000000"/>
-                <w:kern w:val="0"/>
-                <w14:ligatures w14:val="none"/>
-              </w:rPr>
-            </w:pPr>
-            <w:r>
-              <w:rPr>
-                <w:rFonts w:ascii="Aptos Narrow" w:eastAsia="Times New Roman" w:hAnsi="Aptos Narrow" w:cs="Times New Roman"/>
+                <w:rFonts w:ascii="Garamond" w:eastAsia="Times New Roman" w:hAnsi="Garamond" w:cs="Times New Roman"/>
+                <w:color w:val="000000"/>
+                <w:kern w:val="0"/>
+                <w14:ligatures w14:val="none"/>
+              </w:rPr>
+            </w:pPr>
+            <w:r>
+              <w:rPr>
+                <w:rFonts w:ascii="Garamond" w:eastAsia="Times New Roman" w:hAnsi="Garamond" w:cs="Times New Roman"/>
                 <w:color w:val="000000"/>
                 <w:kern w:val="0"/>
                 <w14:ligatures w14:val="none"/>
@@ -2278,15 +2503,15 @@
               <w:spacing w:after="0" w:line="240" w:lineRule="auto"/>
               <w:jc w:val="right"/>
               <w:rPr>
-                <w:rFonts w:ascii="Aptos Narrow" w:eastAsia="Times New Roman" w:hAnsi="Aptos Narrow" w:cs="Times New Roman"/>
-                <w:color w:val="000000"/>
-                <w:kern w:val="0"/>
-                <w14:ligatures w14:val="none"/>
-              </w:rPr>
-            </w:pPr>
-            <w:r>
-              <w:rPr>
-                <w:rFonts w:ascii="Aptos Narrow" w:eastAsia="Times New Roman" w:hAnsi="Aptos Narrow" w:cs="Times New Roman"/>
+                <w:rFonts w:ascii="Garamond" w:eastAsia="Times New Roman" w:hAnsi="Garamond" w:cs="Times New Roman"/>
+                <w:color w:val="000000"/>
+                <w:kern w:val="0"/>
+                <w14:ligatures w14:val="none"/>
+              </w:rPr>
+            </w:pPr>
+            <w:r>
+              <w:rPr>
+                <w:rFonts w:ascii="Garamond" w:eastAsia="Times New Roman" w:hAnsi="Garamond" w:cs="Times New Roman"/>
                 <w:color w:val="000000"/>
                 <w:kern w:val="0"/>
                 <w14:ligatures w14:val="none"/>
@@ -2313,15 +2538,15 @@
               <w:spacing w:after="0" w:line="240" w:lineRule="auto"/>
               <w:jc w:val="right"/>
               <w:rPr>
-                <w:rFonts w:ascii="Aptos Narrow" w:eastAsia="Times New Roman" w:hAnsi="Aptos Narrow" w:cs="Times New Roman"/>
-                <w:color w:val="000000"/>
-                <w:kern w:val="0"/>
-                <w14:ligatures w14:val="none"/>
-              </w:rPr>
-            </w:pPr>
-            <w:r>
-              <w:rPr>
-                <w:rFonts w:ascii="Aptos Narrow" w:eastAsia="Times New Roman" w:hAnsi="Aptos Narrow" w:cs="Times New Roman"/>
+                <w:rFonts w:ascii="Garamond" w:eastAsia="Times New Roman" w:hAnsi="Garamond" w:cs="Times New Roman"/>
+                <w:color w:val="000000"/>
+                <w:kern w:val="0"/>
+                <w14:ligatures w14:val="none"/>
+              </w:rPr>
+            </w:pPr>
+            <w:r>
+              <w:rPr>
+                <w:rFonts w:ascii="Garamond" w:eastAsia="Times New Roman" w:hAnsi="Garamond" w:cs="Times New Roman"/>
                 <w:color w:val="000000"/>
                 <w:kern w:val="0"/>
                 <w14:ligatures w14:val="none"/>
@@ -2347,15 +2572,15 @@
             <w:pPr>
               <w:spacing w:after="0" w:line="240" w:lineRule="auto"/>
               <w:rPr>
-                <w:rFonts w:ascii="Aptos Narrow" w:eastAsia="Times New Roman" w:hAnsi="Aptos Narrow" w:cs="Times New Roman"/>
-                <w:color w:val="000000"/>
-                <w:kern w:val="0"/>
-                <w14:ligatures w14:val="none"/>
-              </w:rPr>
-            </w:pPr>
-            <w:r>
-              <w:rPr>
-                <w:rFonts w:ascii="Aptos Narrow" w:eastAsia="Times New Roman" w:hAnsi="Aptos Narrow" w:cs="Times New Roman"/>
+                <w:rFonts w:ascii="Garamond" w:eastAsia="Times New Roman" w:hAnsi="Garamond" w:cs="Times New Roman"/>
+                <w:color w:val="000000"/>
+                <w:kern w:val="0"/>
+                <w14:ligatures w14:val="none"/>
+              </w:rPr>
+            </w:pPr>
+            <w:r>
+              <w:rPr>
+                <w:rFonts w:ascii="Garamond" w:eastAsia="Times New Roman" w:hAnsi="Garamond" w:cs="Times New Roman"/>
                 <w:color w:val="000000"/>
                 <w:kern w:val="0"/>
                 <w14:ligatures w14:val="none"/>
@@ -2389,15 +2614,15 @@
               <w:spacing w:after="0" w:line="240" w:lineRule="auto"/>
               <w:jc w:val="right"/>
               <w:rPr>
-                <w:rFonts w:ascii="Aptos Narrow" w:eastAsia="Times New Roman" w:hAnsi="Aptos Narrow" w:cs="Times New Roman"/>
-                <w:color w:val="000000"/>
-                <w:kern w:val="0"/>
-                <w14:ligatures w14:val="none"/>
-              </w:rPr>
-            </w:pPr>
-            <w:r>
-              <w:rPr>
-                <w:rFonts w:ascii="Aptos Narrow" w:eastAsia="Times New Roman" w:hAnsi="Aptos Narrow" w:cs="Times New Roman"/>
+                <w:rFonts w:ascii="Garamond" w:eastAsia="Times New Roman" w:hAnsi="Garamond" w:cs="Times New Roman"/>
+                <w:color w:val="000000"/>
+                <w:kern w:val="0"/>
+                <w14:ligatures w14:val="none"/>
+              </w:rPr>
+            </w:pPr>
+            <w:r>
+              <w:rPr>
+                <w:rFonts w:ascii="Garamond" w:eastAsia="Times New Roman" w:hAnsi="Garamond" w:cs="Times New Roman"/>
                 <w:color w:val="000000"/>
                 <w:kern w:val="0"/>
                 <w14:ligatures w14:val="none"/>
@@ -2424,15 +2649,15 @@
               <w:spacing w:after="0" w:line="240" w:lineRule="auto"/>
               <w:jc w:val="right"/>
               <w:rPr>
-                <w:rFonts w:ascii="Aptos Narrow" w:eastAsia="Times New Roman" w:hAnsi="Aptos Narrow" w:cs="Times New Roman"/>
-                <w:color w:val="000000"/>
-                <w:kern w:val="0"/>
-                <w14:ligatures w14:val="none"/>
-              </w:rPr>
-            </w:pPr>
-            <w:r>
-              <w:rPr>
-                <w:rFonts w:ascii="Aptos Narrow" w:eastAsia="Times New Roman" w:hAnsi="Aptos Narrow" w:cs="Times New Roman"/>
+                <w:rFonts w:ascii="Garamond" w:eastAsia="Times New Roman" w:hAnsi="Garamond" w:cs="Times New Roman"/>
+                <w:color w:val="000000"/>
+                <w:kern w:val="0"/>
+                <w14:ligatures w14:val="none"/>
+              </w:rPr>
+            </w:pPr>
+            <w:r>
+              <w:rPr>
+                <w:rFonts w:ascii="Garamond" w:eastAsia="Times New Roman" w:hAnsi="Garamond" w:cs="Times New Roman"/>
                 <w:color w:val="000000"/>
                 <w:kern w:val="0"/>
                 <w14:ligatures w14:val="none"/>
@@ -2459,15 +2684,15 @@
               <w:spacing w:after="0" w:line="240" w:lineRule="auto"/>
               <w:jc w:val="right"/>
               <w:rPr>
-                <w:rFonts w:ascii="Aptos Narrow" w:eastAsia="Times New Roman" w:hAnsi="Aptos Narrow" w:cs="Times New Roman"/>
-                <w:color w:val="000000"/>
-                <w:kern w:val="0"/>
-                <w14:ligatures w14:val="none"/>
-              </w:rPr>
-            </w:pPr>
-            <w:r>
-              <w:rPr>
-                <w:rFonts w:ascii="Aptos Narrow" w:eastAsia="Times New Roman" w:hAnsi="Aptos Narrow" w:cs="Times New Roman"/>
+                <w:rFonts w:ascii="Garamond" w:eastAsia="Times New Roman" w:hAnsi="Garamond" w:cs="Times New Roman"/>
+                <w:color w:val="000000"/>
+                <w:kern w:val="0"/>
+                <w14:ligatures w14:val="none"/>
+              </w:rPr>
+            </w:pPr>
+            <w:r>
+              <w:rPr>
+                <w:rFonts w:ascii="Garamond" w:eastAsia="Times New Roman" w:hAnsi="Garamond" w:cs="Times New Roman"/>
                 <w:color w:val="000000"/>
                 <w:kern w:val="0"/>
                 <w14:ligatures w14:val="none"/>
@@ -2493,15 +2718,15 @@
             <w:pPr>
               <w:spacing w:after="0" w:line="240" w:lineRule="auto"/>
               <w:rPr>
-                <w:rFonts w:ascii="Aptos Narrow" w:eastAsia="Times New Roman" w:hAnsi="Aptos Narrow" w:cs="Times New Roman"/>
-                <w:color w:val="000000"/>
-                <w:kern w:val="0"/>
-                <w14:ligatures w14:val="none"/>
-              </w:rPr>
-            </w:pPr>
-            <w:r>
-              <w:rPr>
-                <w:rFonts w:ascii="Aptos Narrow" w:eastAsia="Times New Roman" w:hAnsi="Aptos Narrow" w:cs="Times New Roman"/>
+                <w:rFonts w:ascii="Garamond" w:eastAsia="Times New Roman" w:hAnsi="Garamond" w:cs="Times New Roman"/>
+                <w:color w:val="000000"/>
+                <w:kern w:val="0"/>
+                <w14:ligatures w14:val="none"/>
+              </w:rPr>
+            </w:pPr>
+            <w:r>
+              <w:rPr>
+                <w:rFonts w:ascii="Garamond" w:eastAsia="Times New Roman" w:hAnsi="Garamond" w:cs="Times New Roman"/>
                 <w:color w:val="000000"/>
                 <w:kern w:val="0"/>
                 <w14:ligatures w14:val="none"/>
@@ -2535,15 +2760,15 @@
               <w:spacing w:after="0" w:line="240" w:lineRule="auto"/>
               <w:jc w:val="right"/>
               <w:rPr>
-                <w:rFonts w:ascii="Aptos Narrow" w:eastAsia="Times New Roman" w:hAnsi="Aptos Narrow" w:cs="Times New Roman"/>
-                <w:color w:val="000000"/>
-                <w:kern w:val="0"/>
-                <w14:ligatures w14:val="none"/>
-              </w:rPr>
-            </w:pPr>
-            <w:r>
-              <w:rPr>
-                <w:rFonts w:ascii="Aptos Narrow" w:eastAsia="Times New Roman" w:hAnsi="Aptos Narrow" w:cs="Times New Roman"/>
+                <w:rFonts w:ascii="Garamond" w:eastAsia="Times New Roman" w:hAnsi="Garamond" w:cs="Times New Roman"/>
+                <w:color w:val="000000"/>
+                <w:kern w:val="0"/>
+                <w14:ligatures w14:val="none"/>
+              </w:rPr>
+            </w:pPr>
+            <w:r>
+              <w:rPr>
+                <w:rFonts w:ascii="Garamond" w:eastAsia="Times New Roman" w:hAnsi="Garamond" w:cs="Times New Roman"/>
                 <w:color w:val="000000"/>
                 <w:kern w:val="0"/>
                 <w14:ligatures w14:val="none"/>
@@ -2570,15 +2795,15 @@
               <w:spacing w:after="0" w:line="240" w:lineRule="auto"/>
               <w:jc w:val="right"/>
               <w:rPr>
-                <w:rFonts w:ascii="Aptos Narrow" w:eastAsia="Times New Roman" w:hAnsi="Aptos Narrow" w:cs="Times New Roman"/>
-                <w:color w:val="000000"/>
-                <w:kern w:val="0"/>
-                <w14:ligatures w14:val="none"/>
-              </w:rPr>
-            </w:pPr>
-            <w:r>
-              <w:rPr>
-                <w:rFonts w:ascii="Aptos Narrow" w:eastAsia="Times New Roman" w:hAnsi="Aptos Narrow" w:cs="Times New Roman"/>
+                <w:rFonts w:ascii="Garamond" w:eastAsia="Times New Roman" w:hAnsi="Garamond" w:cs="Times New Roman"/>
+                <w:color w:val="000000"/>
+                <w:kern w:val="0"/>
+                <w14:ligatures w14:val="none"/>
+              </w:rPr>
+            </w:pPr>
+            <w:r>
+              <w:rPr>
+                <w:rFonts w:ascii="Garamond" w:eastAsia="Times New Roman" w:hAnsi="Garamond" w:cs="Times New Roman"/>
                 <w:color w:val="000000"/>
                 <w:kern w:val="0"/>
                 <w14:ligatures w14:val="none"/>
@@ -2605,15 +2830,15 @@
               <w:spacing w:after="0" w:line="240" w:lineRule="auto"/>
               <w:jc w:val="right"/>
               <w:rPr>
-                <w:rFonts w:ascii="Aptos Narrow" w:eastAsia="Times New Roman" w:hAnsi="Aptos Narrow" w:cs="Times New Roman"/>
-                <w:color w:val="000000"/>
-                <w:kern w:val="0"/>
-                <w14:ligatures w14:val="none"/>
-              </w:rPr>
-            </w:pPr>
-            <w:r>
-              <w:rPr>
-                <w:rFonts w:ascii="Aptos Narrow" w:eastAsia="Times New Roman" w:hAnsi="Aptos Narrow" w:cs="Times New Roman"/>
+                <w:rFonts w:ascii="Garamond" w:eastAsia="Times New Roman" w:hAnsi="Garamond" w:cs="Times New Roman"/>
+                <w:color w:val="000000"/>
+                <w:kern w:val="0"/>
+                <w14:ligatures w14:val="none"/>
+              </w:rPr>
+            </w:pPr>
+            <w:r>
+              <w:rPr>
+                <w:rFonts w:ascii="Garamond" w:eastAsia="Times New Roman" w:hAnsi="Garamond" w:cs="Times New Roman"/>
                 <w:color w:val="000000"/>
                 <w:kern w:val="0"/>
                 <w14:ligatures w14:val="none"/>
@@ -2639,15 +2864,15 @@
             <w:pPr>
               <w:spacing w:after="0" w:line="240" w:lineRule="auto"/>
               <w:rPr>
-                <w:rFonts w:ascii="Aptos Narrow" w:eastAsia="Times New Roman" w:hAnsi="Aptos Narrow" w:cs="Times New Roman"/>
-                <w:color w:val="000000"/>
-                <w:kern w:val="0"/>
-                <w14:ligatures w14:val="none"/>
-              </w:rPr>
-            </w:pPr>
-            <w:r>
-              <w:rPr>
-                <w:rFonts w:ascii="Aptos Narrow" w:eastAsia="Times New Roman" w:hAnsi="Aptos Narrow" w:cs="Times New Roman"/>
+                <w:rFonts w:ascii="Garamond" w:eastAsia="Times New Roman" w:hAnsi="Garamond" w:cs="Times New Roman"/>
+                <w:color w:val="000000"/>
+                <w:kern w:val="0"/>
+                <w14:ligatures w14:val="none"/>
+              </w:rPr>
+            </w:pPr>
+            <w:r>
+              <w:rPr>
+                <w:rFonts w:ascii="Garamond" w:eastAsia="Times New Roman" w:hAnsi="Garamond" w:cs="Times New Roman"/>
                 <w:color w:val="000000"/>
                 <w:kern w:val="0"/>
                 <w14:ligatures w14:val="none"/>
@@ -2679,15 +2904,15 @@
               <w:spacing w:after="0" w:line="240" w:lineRule="auto"/>
               <w:jc w:val="right"/>
               <w:rPr>
-                <w:rFonts w:ascii="Aptos Narrow" w:eastAsia="Times New Roman" w:hAnsi="Aptos Narrow" w:cs="Times New Roman"/>
-                <w:color w:val="000000"/>
-                <w:kern w:val="0"/>
-                <w14:ligatures w14:val="none"/>
-              </w:rPr>
-            </w:pPr>
-            <w:r>
-              <w:rPr>
-                <w:rFonts w:ascii="Aptos Narrow" w:eastAsia="Times New Roman" w:hAnsi="Aptos Narrow" w:cs="Times New Roman"/>
+                <w:rFonts w:ascii="Garamond" w:eastAsia="Times New Roman" w:hAnsi="Garamond" w:cs="Times New Roman"/>
+                <w:color w:val="000000"/>
+                <w:kern w:val="0"/>
+                <w14:ligatures w14:val="none"/>
+              </w:rPr>
+            </w:pPr>
+            <w:r>
+              <w:rPr>
+                <w:rFonts w:ascii="Garamond" w:eastAsia="Times New Roman" w:hAnsi="Garamond" w:cs="Times New Roman"/>
                 <w:color w:val="000000"/>
                 <w:kern w:val="0"/>
                 <w14:ligatures w14:val="none"/>
@@ -2714,15 +2939,15 @@
               <w:spacing w:after="0" w:line="240" w:lineRule="auto"/>
               <w:jc w:val="right"/>
               <w:rPr>
-                <w:rFonts w:ascii="Aptos Narrow" w:eastAsia="Times New Roman" w:hAnsi="Aptos Narrow" w:cs="Times New Roman"/>
-                <w:color w:val="000000"/>
-                <w:kern w:val="0"/>
-                <w14:ligatures w14:val="none"/>
-              </w:rPr>
-            </w:pPr>
-            <w:r>
-              <w:rPr>
-                <w:rFonts w:ascii="Aptos Narrow" w:eastAsia="Times New Roman" w:hAnsi="Aptos Narrow" w:cs="Times New Roman"/>
+                <w:rFonts w:ascii="Garamond" w:eastAsia="Times New Roman" w:hAnsi="Garamond" w:cs="Times New Roman"/>
+                <w:color w:val="000000"/>
+                <w:kern w:val="0"/>
+                <w14:ligatures w14:val="none"/>
+              </w:rPr>
+            </w:pPr>
+            <w:r>
+              <w:rPr>
+                <w:rFonts w:ascii="Garamond" w:eastAsia="Times New Roman" w:hAnsi="Garamond" w:cs="Times New Roman"/>
                 <w:color w:val="000000"/>
                 <w:kern w:val="0"/>
                 <w14:ligatures w14:val="none"/>
@@ -2749,15 +2974,15 @@
               <w:spacing w:after="0" w:line="240" w:lineRule="auto"/>
               <w:jc w:val="right"/>
               <w:rPr>
-                <w:rFonts w:ascii="Aptos Narrow" w:eastAsia="Times New Roman" w:hAnsi="Aptos Narrow" w:cs="Times New Roman"/>
-                <w:color w:val="000000"/>
-                <w:kern w:val="0"/>
-                <w14:ligatures w14:val="none"/>
-              </w:rPr>
-            </w:pPr>
-            <w:r>
-              <w:rPr>
-                <w:rFonts w:ascii="Aptos Narrow" w:eastAsia="Times New Roman" w:hAnsi="Aptos Narrow" w:cs="Times New Roman"/>
+                <w:rFonts w:ascii="Garamond" w:eastAsia="Times New Roman" w:hAnsi="Garamond" w:cs="Times New Roman"/>
+                <w:color w:val="000000"/>
+                <w:kern w:val="0"/>
+                <w14:ligatures w14:val="none"/>
+              </w:rPr>
+            </w:pPr>
+            <w:r>
+              <w:rPr>
+                <w:rFonts w:ascii="Garamond" w:eastAsia="Times New Roman" w:hAnsi="Garamond" w:cs="Times New Roman"/>
                 <w:color w:val="000000"/>
                 <w:kern w:val="0"/>
                 <w14:ligatures w14:val="none"/>
@@ -2783,15 +3008,15 @@
             <w:pPr>
               <w:spacing w:after="0" w:line="240" w:lineRule="auto"/>
               <w:rPr>
-                <w:rFonts w:ascii="Aptos Narrow" w:eastAsia="Times New Roman" w:hAnsi="Aptos Narrow" w:cs="Times New Roman"/>
-                <w:color w:val="000000"/>
-                <w:kern w:val="0"/>
-                <w14:ligatures w14:val="none"/>
-              </w:rPr>
-            </w:pPr>
-            <w:r>
-              <w:rPr>
-                <w:rFonts w:ascii="Aptos Narrow" w:eastAsia="Times New Roman" w:hAnsi="Aptos Narrow" w:cs="Times New Roman"/>
+                <w:rFonts w:ascii="Garamond" w:eastAsia="Times New Roman" w:hAnsi="Garamond" w:cs="Times New Roman"/>
+                <w:color w:val="000000"/>
+                <w:kern w:val="0"/>
+                <w14:ligatures w14:val="none"/>
+              </w:rPr>
+            </w:pPr>
+            <w:r>
+              <w:rPr>
+                <w:rFonts w:ascii="Garamond" w:eastAsia="Times New Roman" w:hAnsi="Garamond" w:cs="Times New Roman"/>
                 <w:color w:val="000000"/>
                 <w:kern w:val="0"/>
                 <w14:ligatures w14:val="none"/>
@@ -2817,7 +3042,7 @@
             <w:pPr>
               <w:spacing w:after="0" w:line="240" w:lineRule="auto"/>
               <w:rPr>
-                <w:rFonts w:ascii="Aptos Narrow" w:eastAsia="Times New Roman" w:hAnsi="Aptos Narrow" w:cs="Times New Roman"/>
+                <w:rFonts w:ascii="Garamond" w:eastAsia="Times New Roman" w:hAnsi="Garamond" w:cs="Times New Roman"/>
                 <w:color w:val="000000"/>
                 <w:kern w:val="0"/>
                 <w14:ligatures w14:val="none"/>
@@ -2848,15 +3073,15 @@
               <w:spacing w:after="0" w:line="240" w:lineRule="auto"/>
               <w:jc w:val="right"/>
               <w:rPr>
-                <w:rFonts w:ascii="Aptos Narrow" w:eastAsia="Times New Roman" w:hAnsi="Aptos Narrow" w:cs="Times New Roman"/>
-                <w:color w:val="000000"/>
-                <w:kern w:val="0"/>
-                <w14:ligatures w14:val="none"/>
-              </w:rPr>
-            </w:pPr>
-            <w:r>
-              <w:rPr>
-                <w:rFonts w:ascii="Aptos Narrow" w:eastAsia="Times New Roman" w:hAnsi="Aptos Narrow" w:cs="Times New Roman"/>
+                <w:rFonts w:ascii="Garamond" w:eastAsia="Times New Roman" w:hAnsi="Garamond" w:cs="Times New Roman"/>
+                <w:color w:val="000000"/>
+                <w:kern w:val="0"/>
+                <w14:ligatures w14:val="none"/>
+              </w:rPr>
+            </w:pPr>
+            <w:r>
+              <w:rPr>
+                <w:rFonts w:ascii="Garamond" w:eastAsia="Times New Roman" w:hAnsi="Garamond" w:cs="Times New Roman"/>
                 <w:color w:val="000000"/>
                 <w:kern w:val="0"/>
                 <w14:ligatures w14:val="none"/>
@@ -2883,15 +3108,15 @@
               <w:spacing w:after="0" w:line="240" w:lineRule="auto"/>
               <w:jc w:val="right"/>
               <w:rPr>
-                <w:rFonts w:ascii="Aptos Narrow" w:eastAsia="Times New Roman" w:hAnsi="Aptos Narrow" w:cs="Times New Roman"/>
-                <w:color w:val="000000"/>
-                <w:kern w:val="0"/>
-                <w14:ligatures w14:val="none"/>
-              </w:rPr>
-            </w:pPr>
-            <w:r>
-              <w:rPr>
-                <w:rFonts w:ascii="Aptos Narrow" w:eastAsia="Times New Roman" w:hAnsi="Aptos Narrow" w:cs="Times New Roman"/>
+                <w:rFonts w:ascii="Garamond" w:eastAsia="Times New Roman" w:hAnsi="Garamond" w:cs="Times New Roman"/>
+                <w:color w:val="000000"/>
+                <w:kern w:val="0"/>
+                <w14:ligatures w14:val="none"/>
+              </w:rPr>
+            </w:pPr>
+            <w:r>
+              <w:rPr>
+                <w:rFonts w:ascii="Garamond" w:eastAsia="Times New Roman" w:hAnsi="Garamond" w:cs="Times New Roman"/>
                 <w:color w:val="000000"/>
                 <w:kern w:val="0"/>
                 <w14:ligatures w14:val="none"/>
@@ -2918,15 +3143,15 @@
               <w:spacing w:after="0" w:line="240" w:lineRule="auto"/>
               <w:jc w:val="right"/>
               <w:rPr>
-                <w:rFonts w:ascii="Aptos Narrow" w:eastAsia="Times New Roman" w:hAnsi="Aptos Narrow" w:cs="Times New Roman"/>
-                <w:color w:val="000000"/>
-                <w:kern w:val="0"/>
-                <w14:ligatures w14:val="none"/>
-              </w:rPr>
-            </w:pPr>
-            <w:r>
-              <w:rPr>
-                <w:rFonts w:ascii="Aptos Narrow" w:eastAsia="Times New Roman" w:hAnsi="Aptos Narrow" w:cs="Times New Roman"/>
+                <w:rFonts w:ascii="Garamond" w:eastAsia="Times New Roman" w:hAnsi="Garamond" w:cs="Times New Roman"/>
+                <w:color w:val="000000"/>
+                <w:kern w:val="0"/>
+                <w14:ligatures w14:val="none"/>
+              </w:rPr>
+            </w:pPr>
+            <w:r>
+              <w:rPr>
+                <w:rFonts w:ascii="Garamond" w:eastAsia="Times New Roman" w:hAnsi="Garamond" w:cs="Times New Roman"/>
                 <w:color w:val="000000"/>
                 <w:kern w:val="0"/>
                 <w14:ligatures w14:val="none"/>
@@ -2952,15 +3177,15 @@
             <w:pPr>
               <w:spacing w:after="0" w:line="240" w:lineRule="auto"/>
               <w:rPr>
-                <w:rFonts w:ascii="Aptos Narrow" w:eastAsia="Times New Roman" w:hAnsi="Aptos Narrow" w:cs="Times New Roman"/>
-                <w:color w:val="000000"/>
-                <w:kern w:val="0"/>
-                <w14:ligatures w14:val="none"/>
-              </w:rPr>
-            </w:pPr>
-            <w:r>
-              <w:rPr>
-                <w:rFonts w:ascii="Aptos Narrow" w:eastAsia="Times New Roman" w:hAnsi="Aptos Narrow" w:cs="Times New Roman"/>
+                <w:rFonts w:ascii="Garamond" w:eastAsia="Times New Roman" w:hAnsi="Garamond" w:cs="Times New Roman"/>
+                <w:color w:val="000000"/>
+                <w:kern w:val="0"/>
+                <w14:ligatures w14:val="none"/>
+              </w:rPr>
+            </w:pPr>
+            <w:r>
+              <w:rPr>
+                <w:rFonts w:ascii="Garamond" w:eastAsia="Times New Roman" w:hAnsi="Garamond" w:cs="Times New Roman"/>
                 <w:color w:val="000000"/>
                 <w:kern w:val="0"/>
                 <w14:ligatures w14:val="none"/>
@@ -2986,7 +3211,7 @@
             <w:pPr>
               <w:spacing w:after="0" w:line="240" w:lineRule="auto"/>
               <w:rPr>
-                <w:rFonts w:ascii="Aptos Narrow" w:eastAsia="Times New Roman" w:hAnsi="Aptos Narrow" w:cs="Times New Roman"/>
+                <w:rFonts w:ascii="Garamond" w:eastAsia="Times New Roman" w:hAnsi="Garamond" w:cs="Times New Roman"/>
                 <w:color w:val="000000"/>
                 <w:kern w:val="0"/>
                 <w14:ligatures w14:val="none"/>
@@ -3016,15 +3241,15 @@
               <w:spacing w:after="0" w:line="240" w:lineRule="auto"/>
               <w:jc w:val="right"/>
               <w:rPr>
-                <w:rFonts w:ascii="Aptos Narrow" w:eastAsia="Times New Roman" w:hAnsi="Aptos Narrow" w:cs="Times New Roman"/>
-                <w:color w:val="000000"/>
-                <w:kern w:val="0"/>
-                <w14:ligatures w14:val="none"/>
-              </w:rPr>
-            </w:pPr>
-            <w:r>
-              <w:rPr>
-                <w:rFonts w:ascii="Aptos Narrow" w:eastAsia="Times New Roman" w:hAnsi="Aptos Narrow" w:cs="Times New Roman"/>
+                <w:rFonts w:ascii="Garamond" w:eastAsia="Times New Roman" w:hAnsi="Garamond" w:cs="Times New Roman"/>
+                <w:color w:val="000000"/>
+                <w:kern w:val="0"/>
+                <w14:ligatures w14:val="none"/>
+              </w:rPr>
+            </w:pPr>
+            <w:r>
+              <w:rPr>
+                <w:rFonts w:ascii="Garamond" w:eastAsia="Times New Roman" w:hAnsi="Garamond" w:cs="Times New Roman"/>
                 <w:color w:val="000000"/>
                 <w:kern w:val="0"/>
                 <w14:ligatures w14:val="none"/>
@@ -3050,15 +3275,15 @@
               <w:spacing w:after="0" w:line="240" w:lineRule="auto"/>
               <w:jc w:val="right"/>
               <w:rPr>
-                <w:rFonts w:ascii="Aptos Narrow" w:eastAsia="Times New Roman" w:hAnsi="Aptos Narrow" w:cs="Times New Roman"/>
-                <w:color w:val="000000"/>
-                <w:kern w:val="0"/>
-                <w14:ligatures w14:val="none"/>
-              </w:rPr>
-            </w:pPr>
-            <w:r>
-              <w:rPr>
-                <w:rFonts w:ascii="Aptos Narrow" w:eastAsia="Times New Roman" w:hAnsi="Aptos Narrow" w:cs="Times New Roman"/>
+                <w:rFonts w:ascii="Garamond" w:eastAsia="Times New Roman" w:hAnsi="Garamond" w:cs="Times New Roman"/>
+                <w:color w:val="000000"/>
+                <w:kern w:val="0"/>
+                <w14:ligatures w14:val="none"/>
+              </w:rPr>
+            </w:pPr>
+            <w:r>
+              <w:rPr>
+                <w:rFonts w:ascii="Garamond" w:eastAsia="Times New Roman" w:hAnsi="Garamond" w:cs="Times New Roman"/>
                 <w:color w:val="000000"/>
                 <w:kern w:val="0"/>
                 <w14:ligatures w14:val="none"/>
@@ -3084,47 +3309,20 @@
               <w:spacing w:after="0" w:line="240" w:lineRule="auto"/>
               <w:jc w:val="right"/>
               <w:rPr>
-                <w:rFonts w:ascii="Aptos Narrow" w:eastAsia="Times New Roman" w:hAnsi="Aptos Narrow" w:cs="Times New Roman"/>
-                <w:color w:val="000000"/>
-                <w:kern w:val="0"/>
-                <w14:ligatures w14:val="none"/>
-              </w:rPr>
-            </w:pPr>
-            <w:r>
-              <w:rPr>
-                <w:rFonts w:ascii="Aptos Narrow" w:eastAsia="Times New Roman" w:hAnsi="Aptos Narrow" w:cs="Times New Roman"/>
-                <w:color w:val="000000"/>
-                <w:kern w:val="0"/>
-                <w14:ligatures w14:val="none"/>
-              </w:rPr>
-              <w:t>5</w:t>
-            </w:r>
-            <w:r>
-              <w:rPr>
-                <w:rFonts w:ascii="Aptos Narrow" w:eastAsia="Times New Roman" w:hAnsi="Aptos Narrow" w:cs="Times New Roman"/>
-                <w:color w:val="000000"/>
-                <w:kern w:val="0"/>
-                <w14:ligatures w14:val="none"/>
-              </w:rPr>
-              <w:t>.1</w:t>
-            </w:r>
-            <w:r>
-              <w:rPr>
-                <w:rFonts w:ascii="Aptos Narrow" w:eastAsia="Times New Roman" w:hAnsi="Aptos Narrow" w:cs="Times New Roman"/>
-                <w:color w:val="000000"/>
-                <w:kern w:val="0"/>
-                <w14:ligatures w14:val="none"/>
-              </w:rPr>
-              <w:t>2</w:t>
-            </w:r>
-            <w:r>
-              <w:rPr>
-                <w:rFonts w:ascii="Aptos Narrow" w:eastAsia="Times New Roman" w:hAnsi="Aptos Narrow" w:cs="Times New Roman"/>
-                <w:color w:val="000000"/>
-                <w:kern w:val="0"/>
-                <w14:ligatures w14:val="none"/>
-              </w:rPr>
-              <w:t>E+11</w:t>
+                <w:rFonts w:ascii="Garamond" w:eastAsia="Times New Roman" w:hAnsi="Garamond" w:cs="Times New Roman"/>
+                <w:color w:val="000000"/>
+                <w:kern w:val="0"/>
+                <w14:ligatures w14:val="none"/>
+              </w:rPr>
+            </w:pPr>
+            <w:r>
+              <w:rPr>
+                <w:rFonts w:ascii="Garamond" w:eastAsia="Times New Roman" w:hAnsi="Garamond" w:cs="Times New Roman"/>
+                <w:color w:val="000000"/>
+                <w:kern w:val="0"/>
+                <w14:ligatures w14:val="none"/>
+              </w:rPr>
+              <w:t>5.12E+11</w:t>
             </w:r>
           </w:p>
         </w:tc>
@@ -3144,15 +3342,15 @@
             <w:pPr>
               <w:spacing w:after="0" w:line="240" w:lineRule="auto"/>
               <w:rPr>
-                <w:rFonts w:ascii="Aptos Narrow" w:eastAsia="Times New Roman" w:hAnsi="Aptos Narrow" w:cs="Times New Roman"/>
-                <w:color w:val="000000"/>
-                <w:kern w:val="0"/>
-                <w14:ligatures w14:val="none"/>
-              </w:rPr>
-            </w:pPr>
-            <w:r>
-              <w:rPr>
-                <w:rFonts w:ascii="Aptos Narrow" w:eastAsia="Times New Roman" w:hAnsi="Aptos Narrow" w:cs="Times New Roman"/>
+                <w:rFonts w:ascii="Garamond" w:eastAsia="Times New Roman" w:hAnsi="Garamond" w:cs="Times New Roman"/>
+                <w:color w:val="000000"/>
+                <w:kern w:val="0"/>
+                <w14:ligatures w14:val="none"/>
+              </w:rPr>
+            </w:pPr>
+            <w:r>
+              <w:rPr>
+                <w:rFonts w:ascii="Garamond" w:eastAsia="Times New Roman" w:hAnsi="Garamond" w:cs="Times New Roman"/>
                 <w:color w:val="000000"/>
                 <w:kern w:val="0"/>
                 <w14:ligatures w14:val="none"/>
@@ -3177,7 +3375,7 @@
             <w:pPr>
               <w:spacing w:after="0" w:line="240" w:lineRule="auto"/>
               <w:rPr>
-                <w:rFonts w:ascii="Aptos Narrow" w:eastAsia="Times New Roman" w:hAnsi="Aptos Narrow" w:cs="Times New Roman"/>
+                <w:rFonts w:ascii="Garamond" w:eastAsia="Times New Roman" w:hAnsi="Garamond" w:cs="Times New Roman"/>
                 <w:color w:val="000000"/>
                 <w:kern w:val="0"/>
                 <w14:ligatures w14:val="none"/>
@@ -3189,100 +3387,68 @@
     </w:tbl>
     <w:p>
       <w:pPr>
-        <w:ind w:left="1080"/>
+        <w:rPr>
+          <w:rFonts w:ascii="Garamond" w:hAnsi="Garamond"/>
+        </w:rPr>
       </w:pPr>
     </w:p>
     <w:p>
       <w:pPr>
-        <w:ind w:left="1080"/>
-      </w:pPr>
+        <w:pStyle w:val="Heading3"/>
+        <w:numPr>
+          <w:ilvl w:val="1"/>
+          <w:numId w:val="4"/>
+        </w:numPr>
+      </w:pPr>
+      <w:r>
+        <w:lastRenderedPageBreak/>
+        <w:t>Graph</w:t>
+      </w:r>
     </w:p>
     <w:p>
       <w:pPr>
-        <w:ind w:left="1080"/>
-      </w:pPr>
+        <w:ind w:left="360" w:firstLine="720"/>
+        <w:rPr>
+          <w:rFonts w:ascii="Garamond" w:hAnsi="Garamond"/>
+        </w:rPr>
+      </w:pPr>
+      <w:r>
+        <w:rPr>
+          <w:rFonts w:ascii="Garamond" w:hAnsi="Garamond"/>
+        </w:rPr>
+        <w:t xml:space="preserve">Graph made in Python using matplotlib and </w:t>
+      </w:r>
+      <w:proofErr w:type="spellStart"/>
+      <w:r>
+        <w:rPr>
+          <w:rFonts w:ascii="Garamond" w:hAnsi="Garamond"/>
+        </w:rPr>
+        <w:t>numpy</w:t>
+      </w:r>
+      <w:proofErr w:type="spellEnd"/>
+      <w:r>
+        <w:rPr>
+          <w:rFonts w:ascii="Garamond" w:hAnsi="Garamond"/>
+        </w:rPr>
+        <w:t>.</w:t>
+      </w:r>
     </w:p>
     <w:p>
       <w:pPr>
         <w:ind w:left="1080"/>
-      </w:pPr>
-    </w:p>
-    <w:p>
-      <w:pPr>
-        <w:ind w:left="1080"/>
-      </w:pPr>
-    </w:p>
-    <w:p>
-      <w:pPr>
-        <w:ind w:left="1080"/>
-      </w:pPr>
-    </w:p>
-    <w:p>
-      <w:pPr>
-        <w:ind w:left="1080"/>
-      </w:pPr>
-    </w:p>
-    <w:p>
-      <w:pPr>
-        <w:ind w:left="1080"/>
-      </w:pPr>
-    </w:p>
-    <w:p>
-      <w:pPr>
-        <w:ind w:left="1080"/>
-      </w:pPr>
-    </w:p>
-    <w:p>
-      <w:pPr>
-        <w:ind w:left="1080"/>
-      </w:pPr>
-    </w:p>
-    <w:p>
-      <w:pPr>
-        <w:ind w:left="1080"/>
-      </w:pPr>
-    </w:p>
-    <w:p>
-      <w:pPr>
-        <w:pStyle w:val="Heading2"/>
-        <w:numPr>
-          <w:ilvl w:val="1"/>
-          <w:numId w:val="2"/>
-        </w:numPr>
-      </w:pPr>
-      <w:r>
-        <w:lastRenderedPageBreak/>
-        <w:t>Graph</w:t>
-      </w:r>
-    </w:p>
-    <w:p>
-      <w:pPr>
-        <w:ind w:left="360" w:firstLine="720"/>
-      </w:pPr>
-      <w:r>
-        <w:t xml:space="preserve">Graph made in Python using matplotlib and </w:t>
-      </w:r>
-      <w:proofErr w:type="spellStart"/>
-      <w:r>
-        <w:t>numpy</w:t>
-      </w:r>
-      <w:proofErr w:type="spellEnd"/>
-      <w:r>
-        <w:t>.</w:t>
-      </w:r>
-    </w:p>
-    <w:p>
-      <w:pPr>
-        <w:ind w:left="1080"/>
-      </w:pPr>
-      <w:r>
-        <w:rPr>
+        <w:rPr>
+          <w:rFonts w:ascii="Garamond" w:hAnsi="Garamond"/>
+        </w:rPr>
+      </w:pPr>
+      <w:r>
+        <w:rPr>
+          <w:rFonts w:ascii="Garamond" w:hAnsi="Garamond"/>
           <w:noProof/>
         </w:rPr>
         <w:drawing>
-          <wp:inline distT="0" distB="0" distL="0" distR="0" wp14:anchorId="15000FEA" wp14:editId="6AD0C1D9">
-            <wp:extent cx="5678126" cy="2839065"/>
-            <wp:effectExtent l="0" t="0" r="0" b="6350"/>
+          <wp:inline distT="0" distB="0" distL="0" distR="0" wp14:anchorId="15000FEA" wp14:editId="0FC9D536">
+            <wp:extent cx="5102942" cy="2551473"/>
+            <wp:effectExtent l="0" t="0" r="2540" b="1270"/>
             <wp:docPr id="2139157503" name="Picture 1" descr="Experimental Vs Theoretical Time Graph Plot&#10;"/>
             <wp:cNvGraphicFramePr>
               <a:graphicFrameLocks xmlns:a="http://schemas.openxmlformats.org/drawingml/2006/main" noChangeAspect="1"/>
@@ -3309,7 +3475,7 @@
                   <pic:spPr>
                     <a:xfrm>
                       <a:off x="0" y="0"/>
-                      <a:ext cx="5781536" cy="2890770"/>
+                      <a:ext cx="5224226" cy="2612115"/>
                     </a:xfrm>
                     <a:prstGeom prst="rect">
                       <a:avLst/>
@@ -3324,72 +3490,99 @@
     </w:p>
     <w:p>
       <w:pPr>
+        <w:pStyle w:val="Heading3"/>
+        <w:numPr>
+          <w:ilvl w:val="1"/>
+          <w:numId w:val="4"/>
+        </w:numPr>
+      </w:pPr>
+      <w:r>
+        <w:t>Graph Observations</w:t>
+      </w:r>
+    </w:p>
+    <w:p>
+      <w:pPr>
+        <w:ind w:left="1080"/>
+        <w:rPr>
+          <w:rFonts w:ascii="Garamond" w:hAnsi="Garamond"/>
+        </w:rPr>
+      </w:pPr>
+      <w:r>
+        <w:rPr>
+          <w:rFonts w:ascii="Garamond" w:hAnsi="Garamond"/>
+        </w:rPr>
+        <w:t>The above plot, “Experimental vs Adjusted Theoretical Time”</w:t>
+      </w:r>
+      <w:r>
+        <w:rPr>
+          <w:rFonts w:ascii="Garamond" w:hAnsi="Garamond"/>
+        </w:rPr>
+        <w:t xml:space="preserve">, effectively compares the time taken by the code and the theoretical time. It is observed that the n values overlap closely across most of the tested values of n, indicating positive results for the theoretical analysis provided. </w:t>
+      </w:r>
+    </w:p>
+    <w:p>
+      <w:pPr>
+        <w:ind w:left="1080"/>
+        <w:rPr>
+          <w:rFonts w:ascii="Garamond" w:hAnsi="Garamond"/>
+        </w:rPr>
+      </w:pPr>
+      <w:r>
+        <w:rPr>
+          <w:rFonts w:ascii="Garamond" w:hAnsi="Garamond"/>
+        </w:rPr>
+        <w:t>As n grows larger, both curves show rapid increase as expected</w:t>
+      </w:r>
+      <w:r>
+        <w:rPr>
+          <w:rFonts w:ascii="Garamond" w:hAnsi="Garamond"/>
+        </w:rPr>
+        <w:t>, and differences are negligible as n increases.</w:t>
+      </w:r>
+      <w:r>
+        <w:rPr>
+          <w:rFonts w:ascii="Garamond" w:hAnsi="Garamond"/>
+        </w:rPr>
+        <w:t xml:space="preserve"> </w:t>
+      </w:r>
+      <w:r>
+        <w:rPr>
+          <w:rFonts w:ascii="Garamond" w:hAnsi="Garamond"/>
+        </w:rPr>
+        <w:t>The addition of more data points has helped the plot appear smoother and has clarified the strong correlation between the measured and theoretical times for the input values n.</w:t>
+      </w:r>
+    </w:p>
+    <w:p>
+      <w:pPr>
         <w:pStyle w:val="Heading2"/>
         <w:numPr>
-          <w:ilvl w:val="1"/>
-          <w:numId w:val="2"/>
+          <w:ilvl w:val="0"/>
+          <w:numId w:val="4"/>
         </w:numPr>
       </w:pPr>
       <w:r>
-        <w:t>Graph Observations</w:t>
+        <w:t>Conclusions</w:t>
       </w:r>
     </w:p>
     <w:p>
       <w:pPr>
-        <w:ind w:left="1080"/>
-      </w:pPr>
-      <w:r>
-        <w:t>The above plot, “Experimental vs Adjusted Theoretical Time”</w:t>
-      </w:r>
-      <w:r>
-        <w:t xml:space="preserve">, effectively compares the time taken by the code and the theoretical time. It is observed that the n values overlap closely across most of the tested values of n, indicating positive results for the theoretical analysis provided. </w:t>
-      </w:r>
-    </w:p>
-    <w:p>
-      <w:pPr>
-        <w:ind w:left="1080"/>
-      </w:pPr>
-      <w:r>
-        <w:t>As n grows larger, both curves show rapid increase as expected</w:t>
-      </w:r>
-      <w:r>
-        <w:t>, and differences are negligible as n increases.</w:t>
-      </w:r>
-    </w:p>
-    <w:p>
-      <w:pPr>
-        <w:ind w:left="1080"/>
-      </w:pPr>
-      <w:r>
-        <w:t>The addition of more data points has helped the plot appear smoother and has clarified the strong correlation between the measured and theoretical times for the input values n.</w:t>
-      </w:r>
-    </w:p>
-    <w:p>
-      <w:pPr>
-        <w:pStyle w:val="Heading1"/>
-        <w:numPr>
-          <w:ilvl w:val="0"/>
-          <w:numId w:val="2"/>
-        </w:numPr>
-      </w:pPr>
-      <w:r>
-        <w:t>Conclusions</w:t>
-      </w:r>
-    </w:p>
-    <w:p>
-      <w:pPr>
         <w:ind w:left="720"/>
         <w:rPr>
+          <w:rFonts w:ascii="Garamond" w:hAnsi="Garamond"/>
           <w:b/>
           <w:bCs/>
           <w:u w:val="single"/>
         </w:rPr>
       </w:pPr>
       <w:r>
+        <w:rPr>
+          <w:rFonts w:ascii="Garamond" w:hAnsi="Garamond"/>
+        </w:rPr>
         <w:t xml:space="preserve">The observed experimental results confirm that the complexity of the given algorithm is </w:t>
       </w:r>
       <w:r>
         <w:rPr>
+          <w:rFonts w:ascii="Garamond" w:hAnsi="Garamond"/>
           <w:b/>
           <w:bCs/>
           <w:u w:val="single"/>
@@ -3398,6 +3591,7 @@
       </w:r>
       <w:r>
         <w:rPr>
+          <w:rFonts w:ascii="Garamond" w:hAnsi="Garamond"/>
           <w:b/>
           <w:bCs/>
           <w:u w:val="single"/>
@@ -3407,6 +3601,7 @@
       </w:r>
       <w:r>
         <w:rPr>
+          <w:rFonts w:ascii="Garamond" w:hAnsi="Garamond"/>
           <w:b/>
           <w:bCs/>
           <w:u w:val="single"/>
@@ -3416,74 +3611,82 @@
     </w:p>
     <w:p>
       <w:pPr>
-        <w:ind w:left="720"/>
-        <w:rPr>
-          <w:b/>
-          <w:bCs/>
-          <w:u w:val="single"/>
-        </w:rPr>
-      </w:pPr>
+        <w:pStyle w:val="Heading2"/>
+        <w:numPr>
+          <w:ilvl w:val="0"/>
+          <w:numId w:val="4"/>
+        </w:numPr>
+      </w:pPr>
+      <w:r>
+        <w:t xml:space="preserve">GitHub </w:t>
+      </w:r>
     </w:p>
     <w:p>
       <w:pPr>
-        <w:pStyle w:val="Heading1"/>
-        <w:numPr>
-          <w:ilvl w:val="0"/>
-          <w:numId w:val="2"/>
-        </w:numPr>
-      </w:pPr>
-      <w:r>
-        <w:lastRenderedPageBreak/>
-        <w:t xml:space="preserve">GitHub </w:t>
+        <w:ind w:left="720"/>
+        <w:rPr>
+          <w:rFonts w:ascii="Garamond" w:hAnsi="Garamond"/>
+        </w:rPr>
+      </w:pPr>
+      <w:r>
+        <w:rPr>
+          <w:rFonts w:ascii="Garamond" w:hAnsi="Garamond"/>
+        </w:rPr>
+        <w:t>Code can be accessed through this link:</w:t>
       </w:r>
     </w:p>
     <w:p>
       <w:pPr>
         <w:ind w:left="720"/>
-      </w:pPr>
-      <w:r>
-        <w:t>Code can be accessed through this link:</w:t>
-      </w:r>
-    </w:p>
-    <w:p>
-      <w:pPr>
-        <w:ind w:left="720"/>
+        <w:rPr>
+          <w:rFonts w:ascii="Garamond" w:hAnsi="Garamond"/>
+        </w:rPr>
       </w:pPr>
       <w:hyperlink r:id="rId10" w:history="1">
         <w:r>
           <w:rPr>
             <w:rStyle w:val="Hyperlink"/>
+            <w:rFonts w:ascii="Garamond" w:hAnsi="Garamond"/>
           </w:rPr>
           <w:t>https://github.com/AlekyaKowta/CSCI_6212_12_Project_1</w:t>
         </w:r>
       </w:hyperlink>
       <w:r>
+        <w:rPr>
+          <w:rFonts w:ascii="Garamond" w:hAnsi="Garamond"/>
+        </w:rPr>
         <w:t xml:space="preserve"> </w:t>
       </w:r>
     </w:p>
     <w:p>
       <w:pPr>
         <w:ind w:left="720"/>
-      </w:pPr>
-      <w:r>
+        <w:rPr>
+          <w:rFonts w:ascii="Garamond" w:hAnsi="Garamond"/>
+        </w:rPr>
+      </w:pPr>
+      <w:r>
+        <w:rPr>
+          <w:rFonts w:ascii="Garamond" w:hAnsi="Garamond"/>
+        </w:rPr>
         <w:t xml:space="preserve">Readme: </w:t>
       </w:r>
       <w:hyperlink r:id="rId11" w:history="1">
         <w:r>
           <w:rPr>
             <w:rStyle w:val="Hyperlink"/>
+            <w:rFonts w:ascii="Garamond" w:hAnsi="Garamond"/>
           </w:rPr>
           <w:t>https://github.com/AlekyaKowta/CSCI_6212_12_Project_1/blob/main/README.md</w:t>
         </w:r>
       </w:hyperlink>
       <w:r>
+        <w:rPr>
+          <w:rFonts w:ascii="Garamond" w:hAnsi="Garamond"/>
+        </w:rPr>
         <w:t xml:space="preserve"> </w:t>
       </w:r>
-      <w:r>
-        <w:br/>
-      </w:r>
     </w:p>
-    <w:p/>
     <w:sectPr>
       <w:headerReference w:type="default" r:id="rId12"/>
       <w:pgSz w:w="12240" w:h="15840"/>
@@ -3694,6 +3897,127 @@
     </w:lvl>
   </w:abstractNum>
   <w:abstractNum w:abstractNumId="1" w15:restartNumberingAfterBreak="0">
+    <w:nsid w:val="596136A5"/>
+    <w:multiLevelType w:val="multilevel"/>
+    <w:tmpl w:val="ADC04F26"/>
+    <w:lvl w:ilvl="0">
+      <w:start w:val="1"/>
+      <w:numFmt w:val="decimal"/>
+      <w:lvlText w:val="%1."/>
+      <w:lvlJc w:val="left"/>
+      <w:pPr>
+        <w:ind w:left="720" w:hanging="360"/>
+      </w:pPr>
+      <w:rPr>
+        <w:rFonts w:hint="default"/>
+      </w:rPr>
+    </w:lvl>
+    <w:lvl w:ilvl="1">
+      <w:start w:val="1"/>
+      <w:numFmt w:val="decimal"/>
+      <w:isLgl/>
+      <w:lvlText w:val="%1.%2."/>
+      <w:lvlJc w:val="left"/>
+      <w:pPr>
+        <w:ind w:left="1080" w:hanging="720"/>
+      </w:pPr>
+      <w:rPr>
+        <w:rFonts w:hint="default"/>
+      </w:rPr>
+    </w:lvl>
+    <w:lvl w:ilvl="2">
+      <w:start w:val="1"/>
+      <w:numFmt w:val="decimal"/>
+      <w:isLgl/>
+      <w:lvlText w:val="%1.%2.%3."/>
+      <w:lvlJc w:val="left"/>
+      <w:pPr>
+        <w:ind w:left="1080" w:hanging="720"/>
+      </w:pPr>
+      <w:rPr>
+        <w:rFonts w:hint="default"/>
+      </w:rPr>
+    </w:lvl>
+    <w:lvl w:ilvl="3">
+      <w:start w:val="1"/>
+      <w:numFmt w:val="decimal"/>
+      <w:isLgl/>
+      <w:lvlText w:val="%1.%2.%3.%4."/>
+      <w:lvlJc w:val="left"/>
+      <w:pPr>
+        <w:ind w:left="1440" w:hanging="1080"/>
+      </w:pPr>
+      <w:rPr>
+        <w:rFonts w:hint="default"/>
+      </w:rPr>
+    </w:lvl>
+    <w:lvl w:ilvl="4">
+      <w:start w:val="1"/>
+      <w:numFmt w:val="decimal"/>
+      <w:isLgl/>
+      <w:lvlText w:val="%1.%2.%3.%4.%5."/>
+      <w:lvlJc w:val="left"/>
+      <w:pPr>
+        <w:ind w:left="1800" w:hanging="1440"/>
+      </w:pPr>
+      <w:rPr>
+        <w:rFonts w:hint="default"/>
+      </w:rPr>
+    </w:lvl>
+    <w:lvl w:ilvl="5">
+      <w:start w:val="1"/>
+      <w:numFmt w:val="decimal"/>
+      <w:isLgl/>
+      <w:lvlText w:val="%1.%2.%3.%4.%5.%6."/>
+      <w:lvlJc w:val="left"/>
+      <w:pPr>
+        <w:ind w:left="1800" w:hanging="1440"/>
+      </w:pPr>
+      <w:rPr>
+        <w:rFonts w:hint="default"/>
+      </w:rPr>
+    </w:lvl>
+    <w:lvl w:ilvl="6">
+      <w:start w:val="1"/>
+      <w:numFmt w:val="decimal"/>
+      <w:isLgl/>
+      <w:lvlText w:val="%1.%2.%3.%4.%5.%6.%7."/>
+      <w:lvlJc w:val="left"/>
+      <w:pPr>
+        <w:ind w:left="2160" w:hanging="1800"/>
+      </w:pPr>
+      <w:rPr>
+        <w:rFonts w:hint="default"/>
+      </w:rPr>
+    </w:lvl>
+    <w:lvl w:ilvl="7">
+      <w:start w:val="1"/>
+      <w:numFmt w:val="decimal"/>
+      <w:isLgl/>
+      <w:lvlText w:val="%1.%2.%3.%4.%5.%6.%7.%8."/>
+      <w:lvlJc w:val="left"/>
+      <w:pPr>
+        <w:ind w:left="2520" w:hanging="2160"/>
+      </w:pPr>
+      <w:rPr>
+        <w:rFonts w:hint="default"/>
+      </w:rPr>
+    </w:lvl>
+    <w:lvl w:ilvl="8">
+      <w:start w:val="1"/>
+      <w:numFmt w:val="decimal"/>
+      <w:isLgl/>
+      <w:lvlText w:val="%1.%2.%3.%4.%5.%6.%7.%8.%9."/>
+      <w:lvlJc w:val="left"/>
+      <w:pPr>
+        <w:ind w:left="2520" w:hanging="2160"/>
+      </w:pPr>
+      <w:rPr>
+        <w:rFonts w:hint="default"/>
+      </w:rPr>
+    </w:lvl>
+  </w:abstractNum>
+  <w:abstractNum w:abstractNumId="2" w15:restartNumberingAfterBreak="0">
     <w:nsid w:val="5AAE0DEC"/>
     <w:multiLevelType w:val="hybridMultilevel"/>
     <w:tmpl w:val="3EAC9CC8"/>
@@ -3806,7 +4130,7 @@
       </w:rPr>
     </w:lvl>
   </w:abstractNum>
-  <w:abstractNum w:abstractNumId="2" w15:restartNumberingAfterBreak="0">
+  <w:abstractNum w:abstractNumId="3" w15:restartNumberingAfterBreak="0">
     <w:nsid w:val="6DE24EC6"/>
     <w:multiLevelType w:val="hybridMultilevel"/>
     <w:tmpl w:val="CA6E7516"/>
@@ -3896,12 +4220,15 @@
     </w:lvl>
   </w:abstractNum>
   <w:num w:numId="1" w16cid:durableId="542903969">
-    <w:abstractNumId w:val="2"/>
+    <w:abstractNumId w:val="3"/>
   </w:num>
   <w:num w:numId="2" w16cid:durableId="1063912543">
     <w:abstractNumId w:val="0"/>
   </w:num>
   <w:num w:numId="3" w16cid:durableId="1834907816">
+    <w:abstractNumId w:val="2"/>
+  </w:num>
+  <w:num w:numId="4" w16cid:durableId="937450168">
     <w:abstractNumId w:val="1"/>
   </w:num>
 </w:numbering>
@@ -4357,7 +4684,6 @@
     <w:next w:val="Normal"/>
     <w:link w:val="Heading3Char"/>
     <w:uiPriority w:val="9"/>
-    <w:semiHidden/>
     <w:unhideWhenUsed/>
     <w:qFormat/>
     <w:rsid w:val="0065752B"/>
@@ -4564,7 +4890,6 @@
     <w:basedOn w:val="DefaultParagraphFont"/>
     <w:link w:val="Heading3"/>
     <w:uiPriority w:val="9"/>
-    <w:semiHidden/>
     <w:rsid w:val="0065752B"/>
     <w:rPr>
       <w:rFonts w:eastAsiaTheme="majorEastAsia" w:cstheme="majorBidi"/>
@@ -4961,6 +5286,25 @@
     <w:basedOn w:val="DefaultParagraphFont"/>
     <w:rsid w:val="00A951BF"/>
   </w:style>
+  <w:style w:type="table" w:styleId="TableGrid">
+    <w:name w:val="Table Grid"/>
+    <w:basedOn w:val="TableNormal"/>
+    <w:uiPriority w:val="39"/>
+    <w:rsid w:val="00912AD0"/>
+    <w:pPr>
+      <w:spacing w:after="0" w:line="240" w:lineRule="auto"/>
+    </w:pPr>
+    <w:tblPr>
+      <w:tblBorders>
+        <w:top w:val="single" w:sz="4" w:space="0" w:color="auto"/>
+        <w:left w:val="single" w:sz="4" w:space="0" w:color="auto"/>
+        <w:bottom w:val="single" w:sz="4" w:space="0" w:color="auto"/>
+        <w:right w:val="single" w:sz="4" w:space="0" w:color="auto"/>
+        <w:insideH w:val="single" w:sz="4" w:space="0" w:color="auto"/>
+        <w:insideV w:val="single" w:sz="4" w:space="0" w:color="auto"/>
+      </w:tblBorders>
+    </w:tblPr>
+  </w:style>
 </w:styles>
 </file>
 

</xml_diff>